<commit_message>
final project final part
</commit_message>
<xml_diff>
--- a/Final/Final Project - CSIS 143 pt 2.docx
+++ b/Final/Final Project - CSIS 143 pt 2.docx
@@ -1,6 +1,6 @@
 
 <file path=word/document.xml><?xml version="1.0" encoding="utf-8"?>
-<w:document xmlns:wpc="http://schemas.microsoft.com/office/word/2010/wordprocessingCanvas" xmlns:cx="http://schemas.microsoft.com/office/drawing/2014/chartex" xmlns:cx1="http://schemas.microsoft.com/office/drawing/2015/9/8/chartex" xmlns:cx2="http://schemas.microsoft.com/office/drawing/2015/10/21/chartex" xmlns:cx3="http://schemas.microsoft.com/office/drawing/2016/5/9/chartex" xmlns:cx4="http://schemas.microsoft.com/office/drawing/2016/5/10/chartex" xmlns:cx5="http://schemas.microsoft.com/office/drawing/2016/5/11/chartex" xmlns:cx6="http://schemas.microsoft.com/office/drawing/2016/5/12/chartex" xmlns:cx7="http://schemas.microsoft.com/office/drawing/2016/5/13/chartex" xmlns:cx8="http://schemas.microsoft.com/office/drawing/2016/5/14/chartex" xmlns:mc="http://schemas.openxmlformats.org/markup-compatibility/2006" xmlns:aink="http://schemas.microsoft.com/office/drawing/2016/ink" xmlns:am3d="http://schemas.microsoft.com/office/drawing/2017/model3d" xmlns:o="urn:schemas-microsoft-com:office:office" xmlns:oel="http://schemas.microsoft.com/office/2019/extlst" xmlns:r="http://schemas.openxmlformats.org/officeDocument/2006/relationships" xmlns:m="http://schemas.openxmlformats.org/officeDocument/2006/math" xmlns:v="urn:schemas-microsoft-com:vml" xmlns:wp14="http://schemas.microsoft.com/office/word/2010/wordprocessingDrawing" xmlns:wp="http://schemas.openxmlformats.org/drawingml/2006/wordprocessingDrawing" xmlns:w10="urn:schemas-microsoft-com:office:word" xmlns:w="http://schemas.openxmlformats.org/wordprocessingml/2006/main" xmlns:w14="http://schemas.microsoft.com/office/word/2010/wordml" xmlns:w15="http://schemas.microsoft.com/office/word/2012/wordml" xmlns:w16cex="http://schemas.microsoft.com/office/word/2018/wordml/cex" xmlns:w16cid="http://schemas.microsoft.com/office/word/2016/wordml/cid" xmlns:w16="http://schemas.microsoft.com/office/word/2018/wordml" xmlns:w16du="http://schemas.microsoft.com/office/word/2023/wordml/word16du" xmlns:w16sdtdh="http://schemas.microsoft.com/office/word/2020/wordml/sdtdatahash" xmlns:w16se="http://schemas.microsoft.com/office/word/2015/wordml/symex" xmlns:wpg="http://schemas.microsoft.com/office/word/2010/wordprocessingGroup" xmlns:wpi="http://schemas.microsoft.com/office/word/2010/wordprocessingInk" xmlns:wne="http://schemas.microsoft.com/office/word/2006/wordml" xmlns:wps="http://schemas.microsoft.com/office/word/2010/wordprocessingShape" mc:Ignorable="w14 w15 w16se w16cid w16 w16cex w16sdtdh wp14">
+<w:document xmlns:wpc="http://schemas.microsoft.com/office/word/2010/wordprocessingCanvas" xmlns:mc="http://schemas.openxmlformats.org/markup-compatibility/2006" xmlns:o="urn:schemas-microsoft-com:office:office" xmlns:r="http://schemas.openxmlformats.org/officeDocument/2006/relationships" xmlns:m="http://schemas.openxmlformats.org/officeDocument/2006/math" xmlns:v="urn:schemas-microsoft-com:vml" xmlns:wp14="http://schemas.microsoft.com/office/word/2010/wordprocessingDrawing" xmlns:wp="http://schemas.openxmlformats.org/drawingml/2006/wordprocessingDrawing" xmlns:w10="urn:schemas-microsoft-com:office:word" xmlns:w="http://schemas.openxmlformats.org/wordprocessingml/2006/main" xmlns:w14="http://schemas.microsoft.com/office/word/2010/wordml" xmlns:wpg="http://schemas.microsoft.com/office/word/2010/wordprocessingGroup" xmlns:wpi="http://schemas.microsoft.com/office/word/2010/wordprocessingInk" xmlns:wne="http://schemas.microsoft.com/office/word/2006/wordml" xmlns:wps="http://schemas.microsoft.com/office/word/2010/wordprocessingShape" mc:Ignorable="w14 wp14">
   <w:body>
     <w:p>
       <w:pPr>
@@ -76,17 +76,8 @@
           <w:sz w:val="24"/>
           <w:szCs w:val="24"/>
         </w:rPr>
-        <w:t xml:space="preserve">A title may have one, or two ISBNs, an ISBN may only have one </w:t>
-      </w:r>
-      <w:proofErr w:type="gramStart"/>
-      <w:r>
-        <w:rPr>
-          <w:sz w:val="24"/>
-          <w:szCs w:val="24"/>
-        </w:rPr>
-        <w:t>title</w:t>
-      </w:r>
-      <w:proofErr w:type="gramEnd"/>
+        <w:t>A title may have one, or two ISBNs, an ISBN may only have one title</w:t>
+      </w:r>
     </w:p>
     <w:p>
       <w:pPr>
@@ -107,7 +98,6 @@
         </w:rPr>
         <w:t xml:space="preserve">An ISBN may be 10 </w:t>
       </w:r>
-      <w:proofErr w:type="gramStart"/>
       <w:r>
         <w:rPr>
           <w:sz w:val="24"/>
@@ -115,7 +105,6 @@
         </w:rPr>
         <w:t>digits</w:t>
       </w:r>
-      <w:proofErr w:type="gramEnd"/>
     </w:p>
     <w:p>
       <w:pPr>
@@ -134,17 +123,8 @@
           <w:sz w:val="24"/>
           <w:szCs w:val="24"/>
         </w:rPr>
-        <w:t xml:space="preserve">A title may have one or many </w:t>
-      </w:r>
-      <w:proofErr w:type="gramStart"/>
-      <w:r>
-        <w:rPr>
-          <w:sz w:val="24"/>
-          <w:szCs w:val="24"/>
-        </w:rPr>
-        <w:t>authors</w:t>
-      </w:r>
-      <w:proofErr w:type="gramEnd"/>
+        <w:t>A title may have one or many authors</w:t>
+      </w:r>
     </w:p>
     <w:p>
       <w:pPr>
@@ -163,17 +143,8 @@
           <w:sz w:val="24"/>
           <w:szCs w:val="24"/>
         </w:rPr>
-        <w:t xml:space="preserve">A title usually has one publisher, a publisher can have one or many </w:t>
-      </w:r>
-      <w:proofErr w:type="gramStart"/>
-      <w:r>
-        <w:rPr>
-          <w:sz w:val="24"/>
-          <w:szCs w:val="24"/>
-        </w:rPr>
-        <w:t>books</w:t>
-      </w:r>
-      <w:proofErr w:type="gramEnd"/>
+        <w:t>A title usually has one publisher, a publisher can have one or many books</w:t>
+      </w:r>
     </w:p>
     <w:p>
       <w:pPr>
@@ -212,17 +183,8 @@
           <w:sz w:val="24"/>
           <w:szCs w:val="24"/>
         </w:rPr>
-        <w:t xml:space="preserve">A title may have one or many pages, pages may only have one </w:t>
-      </w:r>
-      <w:proofErr w:type="gramStart"/>
-      <w:r>
-        <w:rPr>
-          <w:sz w:val="24"/>
-          <w:szCs w:val="24"/>
-        </w:rPr>
-        <w:t>title</w:t>
-      </w:r>
-      <w:proofErr w:type="gramEnd"/>
+        <w:t>A title may have one or many pages, pages may only have one title</w:t>
+      </w:r>
     </w:p>
     <w:p>
       <w:pPr>
@@ -241,17 +203,8 @@
           <w:sz w:val="24"/>
           <w:szCs w:val="24"/>
         </w:rPr>
-        <w:t xml:space="preserve">A title can only belong to one category, a category can have many </w:t>
-      </w:r>
-      <w:proofErr w:type="gramStart"/>
-      <w:r>
-        <w:rPr>
-          <w:sz w:val="24"/>
-          <w:szCs w:val="24"/>
-        </w:rPr>
-        <w:t>books</w:t>
-      </w:r>
-      <w:proofErr w:type="gramEnd"/>
+        <w:t>A title can only belong to one category, a category can have many books</w:t>
+      </w:r>
     </w:p>
     <w:p>
       <w:pPr>
@@ -270,17 +223,8 @@
           <w:sz w:val="24"/>
           <w:szCs w:val="24"/>
         </w:rPr>
-        <w:t xml:space="preserve">A book can only be donated by one </w:t>
-      </w:r>
-      <w:proofErr w:type="gramStart"/>
-      <w:r>
-        <w:rPr>
-          <w:sz w:val="24"/>
-          <w:szCs w:val="24"/>
-        </w:rPr>
-        <w:t>friend</w:t>
-      </w:r>
-      <w:proofErr w:type="gramEnd"/>
+        <w:t>A book can only be donated by one friend</w:t>
+      </w:r>
     </w:p>
     <w:p>
       <w:pPr>
@@ -299,17 +243,8 @@
           <w:sz w:val="24"/>
           <w:szCs w:val="24"/>
         </w:rPr>
-        <w:t xml:space="preserve">A title can only have been purchased for one </w:t>
-      </w:r>
-      <w:proofErr w:type="gramStart"/>
-      <w:r>
-        <w:rPr>
-          <w:sz w:val="24"/>
-          <w:szCs w:val="24"/>
-        </w:rPr>
-        <w:t>price</w:t>
-      </w:r>
-      <w:proofErr w:type="gramEnd"/>
+        <w:t>A title can only have been purchased for one price</w:t>
+      </w:r>
     </w:p>
     <w:p>
       <w:pPr>
@@ -328,17 +263,8 @@
           <w:sz w:val="24"/>
           <w:szCs w:val="24"/>
         </w:rPr>
-        <w:t xml:space="preserve">A title can have one or many subject matters, and a subject matter zero or many </w:t>
-      </w:r>
-      <w:proofErr w:type="gramStart"/>
-      <w:r>
-        <w:rPr>
-          <w:sz w:val="24"/>
-          <w:szCs w:val="24"/>
-        </w:rPr>
-        <w:t>books</w:t>
-      </w:r>
-      <w:proofErr w:type="gramEnd"/>
+        <w:t>A title can have one or many subject matters, and a subject matter zero or many books</w:t>
+      </w:r>
     </w:p>
     <w:p>
       <w:pPr>
@@ -357,17 +283,8 @@
           <w:sz w:val="24"/>
           <w:szCs w:val="24"/>
         </w:rPr>
-        <w:t xml:space="preserve">A title/ISBN can only have one year, but a year many </w:t>
-      </w:r>
-      <w:proofErr w:type="gramStart"/>
-      <w:r>
-        <w:rPr>
-          <w:sz w:val="24"/>
-          <w:szCs w:val="24"/>
-        </w:rPr>
-        <w:t>titles</w:t>
-      </w:r>
-      <w:proofErr w:type="gramEnd"/>
+        <w:t>A title/ISBN can only have one year, but a year many titles</w:t>
+      </w:r>
     </w:p>
     <w:p>
       <w:pPr>
@@ -386,17 +303,8 @@
           <w:sz w:val="24"/>
           <w:szCs w:val="24"/>
         </w:rPr>
-        <w:t xml:space="preserve">A friend may have zero or many books, a book can only be checked out by one friend at a </w:t>
-      </w:r>
-      <w:proofErr w:type="gramStart"/>
-      <w:r>
-        <w:rPr>
-          <w:sz w:val="24"/>
-          <w:szCs w:val="24"/>
-        </w:rPr>
-        <w:t>time</w:t>
-      </w:r>
-      <w:proofErr w:type="gramEnd"/>
+        <w:t>A friend may have zero or many books, a book can only be checked out by one friend at a time</w:t>
+      </w:r>
     </w:p>
     <w:p>
       <w:pPr>
@@ -415,17 +323,8 @@
           <w:sz w:val="24"/>
           <w:szCs w:val="24"/>
         </w:rPr>
-        <w:t xml:space="preserve">A book can only be borrowed (checked out, in, length of time) once at a </w:t>
-      </w:r>
-      <w:proofErr w:type="gramStart"/>
-      <w:r>
-        <w:rPr>
-          <w:sz w:val="24"/>
-          <w:szCs w:val="24"/>
-        </w:rPr>
-        <w:t>time</w:t>
-      </w:r>
-      <w:proofErr w:type="gramEnd"/>
+        <w:t>A book can only be borrowed (checked out, in, length of time) once at a time</w:t>
+      </w:r>
     </w:p>
     <w:p>
       <w:pPr>
@@ -471,9 +370,9 @@
             <o:lock v:ext="edit" aspectratio="t"/>
           </v:shapetype>
           <v:shape id="_x0000_i1025" type="#_x0000_t75" style="width:468pt;height:225pt" o:ole="">
-            <v:imagedata r:id="rId5" o:title=""/>
+            <v:imagedata r:id="rId6" o:title=""/>
           </v:shape>
-          <o:OLEObject Type="Embed" ProgID="Unknown" ShapeID="_x0000_i1025" DrawAspect="Content" ObjectID="_1744890022" r:id="rId6"/>
+          <o:OLEObject Type="Embed" ProgID="Unknown" ShapeID="_x0000_i1025" DrawAspect="Content" ObjectID="_1745434418" r:id="rId7"/>
         </w:object>
       </w:r>
     </w:p>
@@ -514,7 +413,7 @@
                     <pic:cNvPicPr/>
                   </pic:nvPicPr>
                   <pic:blipFill>
-                    <a:blip r:embed="rId7"/>
+                    <a:blip r:embed="rId8"/>
                     <a:stretch>
                       <a:fillRect/>
                     </a:stretch>
@@ -580,7 +479,7 @@
                     <pic:cNvPicPr/>
                   </pic:nvPicPr>
                   <pic:blipFill>
-                    <a:blip r:embed="rId8"/>
+                    <a:blip r:embed="rId9"/>
                     <a:stretch>
                       <a:fillRect/>
                     </a:stretch>
@@ -740,7 +639,7 @@
                     </pic:cNvPicPr>
                   </pic:nvPicPr>
                   <pic:blipFill>
-                    <a:blip r:embed="rId9" cstate="print">
+                    <a:blip r:embed="rId10" cstate="print">
                       <a:extLst>
                         <a:ext uri="{28A0092B-C50C-407E-A947-70E740481C1C}">
                           <a14:useLocalDpi xmlns:a14="http://schemas.microsoft.com/office/drawing/2010/main" val="0"/>
@@ -796,6 +695,7 @@
       </w:pPr>
       <w:r>
         <w:rPr>
+          <w:noProof/>
           <w:sz w:val="24"/>
           <w:szCs w:val="24"/>
         </w:rPr>
@@ -816,7 +716,7 @@
                     <pic:cNvPicPr/>
                   </pic:nvPicPr>
                   <pic:blipFill>
-                    <a:blip r:embed="rId10"/>
+                    <a:blip r:embed="rId11"/>
                     <a:stretch>
                       <a:fillRect/>
                     </a:stretch>
@@ -942,23 +842,7 @@
           <w:sz w:val="24"/>
           <w:szCs w:val="24"/>
         </w:rPr>
-        <w:t xml:space="preserve"> (unique to each copy of a book, in case a copy gets </w:t>
-      </w:r>
-      <w:proofErr w:type="gramStart"/>
-      <w:r>
-        <w:rPr>
-          <w:sz w:val="24"/>
-          <w:szCs w:val="24"/>
-        </w:rPr>
-        <w:t>lost</w:t>
-      </w:r>
-      <w:proofErr w:type="gramEnd"/>
-      <w:r>
-        <w:rPr>
-          <w:sz w:val="24"/>
-          <w:szCs w:val="24"/>
-        </w:rPr>
-        <w:t xml:space="preserve"> or its sticker comes off)</w:t>
+        <w:t xml:space="preserve"> (unique to each copy of a book, in case a copy gets lost or its sticker comes off)</w:t>
       </w:r>
     </w:p>
     <w:p>
@@ -1039,7 +923,29 @@
           <w:sz w:val="24"/>
           <w:szCs w:val="24"/>
         </w:rPr>
-        <w:t xml:space="preserve">Part 6: </w:t>
+        <w:t>Part 6</w:t>
+      </w:r>
+      <w:r>
+        <w:rPr>
+          <w:sz w:val="24"/>
+          <w:szCs w:val="24"/>
+        </w:rPr>
+        <w:t xml:space="preserve"> and </w:t>
+      </w:r>
+      <w:r>
+        <w:rPr>
+          <w:b/>
+          <w:sz w:val="24"/>
+          <w:szCs w:val="24"/>
+        </w:rPr>
+        <w:t>7 oops</w:t>
+      </w:r>
+      <w:r>
+        <w:rPr>
+          <w:sz w:val="24"/>
+          <w:szCs w:val="24"/>
+        </w:rPr>
+        <w:t xml:space="preserve">: </w:t>
       </w:r>
     </w:p>
     <w:p>
@@ -1166,6 +1072,7 @@
         </w:rPr>
         <w:t xml:space="preserve"> </w:t>
       </w:r>
+      <w:proofErr w:type="spellStart"/>
       <w:proofErr w:type="gramStart"/>
       <w:r>
         <w:rPr>
@@ -1176,6 +1083,7 @@
         </w:rPr>
         <w:t>varchar</w:t>
       </w:r>
+      <w:proofErr w:type="spellEnd"/>
       <w:r>
         <w:rPr>
           <w:rFonts w:ascii="Consolas" w:eastAsia="Times New Roman" w:hAnsi="Consolas" w:cs="Times New Roman"/>
@@ -1281,6 +1189,7 @@
         </w:rPr>
         <w:t xml:space="preserve"> </w:t>
       </w:r>
+      <w:proofErr w:type="spellStart"/>
       <w:proofErr w:type="gramStart"/>
       <w:r>
         <w:rPr>
@@ -1291,6 +1200,7 @@
         </w:rPr>
         <w:t>varchar</w:t>
       </w:r>
+      <w:proofErr w:type="spellEnd"/>
       <w:r>
         <w:rPr>
           <w:rFonts w:ascii="Consolas" w:eastAsia="Times New Roman" w:hAnsi="Consolas" w:cs="Times New Roman"/>
@@ -1414,6 +1324,7 @@
         </w:rPr>
         <w:t xml:space="preserve"> </w:t>
       </w:r>
+      <w:proofErr w:type="spellStart"/>
       <w:proofErr w:type="gramStart"/>
       <w:r>
         <w:rPr>
@@ -1424,6 +1335,7 @@
         </w:rPr>
         <w:t>varchar</w:t>
       </w:r>
+      <w:proofErr w:type="spellEnd"/>
       <w:r>
         <w:rPr>
           <w:rFonts w:ascii="Consolas" w:eastAsia="Times New Roman" w:hAnsi="Consolas" w:cs="Times New Roman"/>
@@ -1844,6 +1756,7 @@
         </w:rPr>
         <w:t xml:space="preserve"> </w:t>
       </w:r>
+      <w:proofErr w:type="spellStart"/>
       <w:r>
         <w:rPr>
           <w:rFonts w:ascii="Consolas" w:eastAsia="Times New Roman" w:hAnsi="Consolas" w:cs="Times New Roman"/>
@@ -1853,6 +1766,7 @@
         </w:rPr>
         <w:t>int</w:t>
       </w:r>
+      <w:proofErr w:type="spellEnd"/>
       <w:r>
         <w:rPr>
           <w:rFonts w:ascii="Consolas" w:eastAsia="Times New Roman" w:hAnsi="Consolas" w:cs="Times New Roman"/>
@@ -2034,6 +1948,7 @@
         </w:rPr>
         <w:t xml:space="preserve"> </w:t>
       </w:r>
+      <w:proofErr w:type="spellStart"/>
       <w:proofErr w:type="gramStart"/>
       <w:r>
         <w:rPr>
@@ -2044,6 +1959,7 @@
         </w:rPr>
         <w:t>varchar</w:t>
       </w:r>
+      <w:proofErr w:type="spellEnd"/>
       <w:r>
         <w:rPr>
           <w:rFonts w:ascii="Consolas" w:eastAsia="Times New Roman" w:hAnsi="Consolas" w:cs="Times New Roman"/>
@@ -2272,6 +2188,7 @@
         </w:rPr>
         <w:t xml:space="preserve"> </w:t>
       </w:r>
+      <w:proofErr w:type="spellStart"/>
       <w:proofErr w:type="gramStart"/>
       <w:r>
         <w:rPr>
@@ -2282,6 +2199,7 @@
         </w:rPr>
         <w:t>varchar</w:t>
       </w:r>
+      <w:proofErr w:type="spellEnd"/>
       <w:r>
         <w:rPr>
           <w:rFonts w:ascii="Consolas" w:eastAsia="Times New Roman" w:hAnsi="Consolas" w:cs="Times New Roman"/>
@@ -3377,6 +3295,7 @@
         </w:rPr>
         <w:t xml:space="preserve"> </w:t>
       </w:r>
+      <w:proofErr w:type="spellStart"/>
       <w:proofErr w:type="gramStart"/>
       <w:r>
         <w:rPr>
@@ -3387,6 +3306,7 @@
         </w:rPr>
         <w:t>varchar</w:t>
       </w:r>
+      <w:proofErr w:type="spellEnd"/>
       <w:r>
         <w:rPr>
           <w:rFonts w:ascii="Consolas" w:eastAsia="Times New Roman" w:hAnsi="Consolas" w:cs="Times New Roman"/>
@@ -3492,6 +3412,7 @@
         </w:rPr>
         <w:t xml:space="preserve"> </w:t>
       </w:r>
+      <w:proofErr w:type="spellStart"/>
       <w:proofErr w:type="gramStart"/>
       <w:r>
         <w:rPr>
@@ -3502,6 +3423,7 @@
         </w:rPr>
         <w:t>varchar</w:t>
       </w:r>
+      <w:proofErr w:type="spellEnd"/>
       <w:r>
         <w:rPr>
           <w:rFonts w:ascii="Consolas" w:eastAsia="Times New Roman" w:hAnsi="Consolas" w:cs="Times New Roman"/>
@@ -3607,6 +3529,7 @@
         </w:rPr>
         <w:t xml:space="preserve"> </w:t>
       </w:r>
+      <w:proofErr w:type="spellStart"/>
       <w:proofErr w:type="gramStart"/>
       <w:r>
         <w:rPr>
@@ -3617,6 +3540,7 @@
         </w:rPr>
         <w:t>varchar</w:t>
       </w:r>
+      <w:proofErr w:type="spellEnd"/>
       <w:r>
         <w:rPr>
           <w:rFonts w:ascii="Consolas" w:eastAsia="Times New Roman" w:hAnsi="Consolas" w:cs="Times New Roman"/>
@@ -4019,6 +3943,7 @@
         </w:rPr>
         <w:t xml:space="preserve"> </w:t>
       </w:r>
+      <w:proofErr w:type="spellStart"/>
       <w:proofErr w:type="gramStart"/>
       <w:r>
         <w:rPr>
@@ -4029,6 +3954,7 @@
         </w:rPr>
         <w:t>varchar</w:t>
       </w:r>
+      <w:proofErr w:type="spellEnd"/>
       <w:r>
         <w:rPr>
           <w:rFonts w:ascii="Consolas" w:eastAsia="Times New Roman" w:hAnsi="Consolas" w:cs="Times New Roman"/>
@@ -4417,6 +4343,7 @@
         </w:rPr>
         <w:t xml:space="preserve"> </w:t>
       </w:r>
+      <w:proofErr w:type="spellStart"/>
       <w:proofErr w:type="gramStart"/>
       <w:r>
         <w:rPr>
@@ -4427,6 +4354,7 @@
         </w:rPr>
         <w:t>varchar</w:t>
       </w:r>
+      <w:proofErr w:type="spellEnd"/>
       <w:r>
         <w:rPr>
           <w:rFonts w:ascii="Consolas" w:eastAsia="Times New Roman" w:hAnsi="Consolas" w:cs="Times New Roman"/>
@@ -5640,6 +5568,7 @@
         </w:rPr>
         <w:t xml:space="preserve"> </w:t>
       </w:r>
+      <w:proofErr w:type="spellStart"/>
       <w:proofErr w:type="gramStart"/>
       <w:r>
         <w:rPr>
@@ -5650,6 +5579,7 @@
         </w:rPr>
         <w:t>varchar</w:t>
       </w:r>
+      <w:proofErr w:type="spellEnd"/>
       <w:r>
         <w:rPr>
           <w:rFonts w:ascii="Consolas" w:eastAsia="Times New Roman" w:hAnsi="Consolas" w:cs="Times New Roman"/>
@@ -5755,6 +5685,7 @@
         </w:rPr>
         <w:t xml:space="preserve"> </w:t>
       </w:r>
+      <w:proofErr w:type="spellStart"/>
       <w:proofErr w:type="gramStart"/>
       <w:r>
         <w:rPr>
@@ -5765,6 +5696,7 @@
         </w:rPr>
         <w:t>varchar</w:t>
       </w:r>
+      <w:proofErr w:type="spellEnd"/>
       <w:r>
         <w:rPr>
           <w:rFonts w:ascii="Consolas" w:eastAsia="Times New Roman" w:hAnsi="Consolas" w:cs="Times New Roman"/>
@@ -6262,6 +6194,7 @@
         </w:rPr>
         <w:t xml:space="preserve"> </w:t>
       </w:r>
+      <w:proofErr w:type="spellStart"/>
       <w:proofErr w:type="gramStart"/>
       <w:r>
         <w:rPr>
@@ -6272,6 +6205,7 @@
         </w:rPr>
         <w:t>varchar</w:t>
       </w:r>
+      <w:proofErr w:type="spellEnd"/>
       <w:r>
         <w:rPr>
           <w:rFonts w:ascii="Consolas" w:eastAsia="Times New Roman" w:hAnsi="Consolas" w:cs="Times New Roman"/>
@@ -6377,6 +6311,7 @@
         </w:rPr>
         <w:t xml:space="preserve"> </w:t>
       </w:r>
+      <w:proofErr w:type="spellStart"/>
       <w:proofErr w:type="gramStart"/>
       <w:r>
         <w:rPr>
@@ -6387,6 +6322,7 @@
         </w:rPr>
         <w:t>varchar</w:t>
       </w:r>
+      <w:proofErr w:type="spellEnd"/>
       <w:r>
         <w:rPr>
           <w:rFonts w:ascii="Consolas" w:eastAsia="Times New Roman" w:hAnsi="Consolas" w:cs="Times New Roman"/>
@@ -6492,6 +6428,7 @@
         </w:rPr>
         <w:t xml:space="preserve"> </w:t>
       </w:r>
+      <w:proofErr w:type="spellStart"/>
       <w:proofErr w:type="gramStart"/>
       <w:r>
         <w:rPr>
@@ -6502,6 +6439,7 @@
         </w:rPr>
         <w:t>varchar</w:t>
       </w:r>
+      <w:proofErr w:type="spellEnd"/>
       <w:r>
         <w:rPr>
           <w:rFonts w:ascii="Consolas" w:eastAsia="Times New Roman" w:hAnsi="Consolas" w:cs="Times New Roman"/>
@@ -6834,6 +6772,7 @@
         </w:rPr>
         <w:t xml:space="preserve"> </w:t>
       </w:r>
+      <w:proofErr w:type="spellStart"/>
       <w:r>
         <w:rPr>
           <w:rFonts w:ascii="Consolas" w:eastAsia="Times New Roman" w:hAnsi="Consolas" w:cs="Times New Roman"/>
@@ -6843,6 +6782,7 @@
         </w:rPr>
         <w:t>int</w:t>
       </w:r>
+      <w:proofErr w:type="spellEnd"/>
       <w:r>
         <w:rPr>
           <w:rFonts w:ascii="Consolas" w:eastAsia="Times New Roman" w:hAnsi="Consolas" w:cs="Times New Roman"/>
@@ -7985,6 +7925,7 @@
         </w:rPr>
         <w:t xml:space="preserve"> </w:t>
       </w:r>
+      <w:proofErr w:type="spellStart"/>
       <w:proofErr w:type="gramStart"/>
       <w:r>
         <w:rPr>
@@ -7995,6 +7936,7 @@
         </w:rPr>
         <w:t>varchar</w:t>
       </w:r>
+      <w:proofErr w:type="spellEnd"/>
       <w:r>
         <w:rPr>
           <w:rFonts w:ascii="Consolas" w:eastAsia="Times New Roman" w:hAnsi="Consolas" w:cs="Times New Roman"/>
@@ -8087,18 +8029,9 @@
           <w:sz w:val="21"/>
           <w:szCs w:val="21"/>
         </w:rPr>
-        <w:t>`ISBN</w:t>
+        <w:t>`ISBN`</w:t>
       </w:r>
       <w:proofErr w:type="gramStart"/>
-      <w:r>
-        <w:rPr>
-          <w:rFonts w:ascii="Consolas" w:eastAsia="Times New Roman" w:hAnsi="Consolas" w:cs="Times New Roman"/>
-          <w:color w:val="CE9178"/>
-          <w:sz w:val="21"/>
-          <w:szCs w:val="21"/>
-        </w:rPr>
-        <w:t>`</w:t>
-      </w:r>
       <w:r>
         <w:rPr>
           <w:rFonts w:ascii="Consolas" w:eastAsia="Times New Roman" w:hAnsi="Consolas" w:cs="Times New Roman"/>
@@ -8656,6 +8589,1109 @@
           <w:szCs w:val="21"/>
         </w:rPr>
         <w:t>)</w:t>
+      </w:r>
+    </w:p>
+    <w:p>
+      <w:pPr>
+        <w:rPr>
+          <w:caps/>
+          <w:sz w:val="24"/>
+          <w:szCs w:val="24"/>
+        </w:rPr>
+      </w:pPr>
+    </w:p>
+    <w:p>
+      <w:pPr>
+        <w:rPr>
+          <w:caps/>
+          <w:sz w:val="24"/>
+          <w:szCs w:val="24"/>
+        </w:rPr>
+      </w:pPr>
+      <w:r>
+        <w:rPr>
+          <w:caps/>
+          <w:sz w:val="24"/>
+          <w:szCs w:val="24"/>
+        </w:rPr>
+        <w:t>Part 8:</w:t>
+      </w:r>
+    </w:p>
+    <w:p>
+      <w:pPr>
+        <w:rPr>
+          <w:caps/>
+          <w:sz w:val="24"/>
+          <w:szCs w:val="24"/>
+        </w:rPr>
+      </w:pPr>
+      <w:r>
+        <w:rPr>
+          <w:caps/>
+          <w:sz w:val="24"/>
+          <w:szCs w:val="24"/>
+        </w:rPr>
+        <w:t>INSERT INTO `jesse_final`</w:t>
+      </w:r>
+      <w:proofErr w:type="gramStart"/>
+      <w:r>
+        <w:rPr>
+          <w:caps/>
+          <w:sz w:val="24"/>
+          <w:szCs w:val="24"/>
+        </w:rPr>
+        <w:t>.`</w:t>
+      </w:r>
+      <w:proofErr w:type="gramEnd"/>
+      <w:r>
+        <w:rPr>
+          <w:caps/>
+          <w:sz w:val="24"/>
+          <w:szCs w:val="24"/>
+        </w:rPr>
+        <w:t>authors` (`Author_ID`, `Author_Fname`, `Author_Lname`) VALUES ('0', 'Jerry', 'Springer');</w:t>
+      </w:r>
+    </w:p>
+    <w:p>
+      <w:pPr>
+        <w:rPr>
+          <w:caps/>
+          <w:sz w:val="24"/>
+          <w:szCs w:val="24"/>
+        </w:rPr>
+      </w:pPr>
+      <w:r>
+        <w:rPr>
+          <w:caps/>
+          <w:sz w:val="24"/>
+          <w:szCs w:val="24"/>
+        </w:rPr>
+        <w:t>INSERT INTO `jesse_final`</w:t>
+      </w:r>
+      <w:proofErr w:type="gramStart"/>
+      <w:r>
+        <w:rPr>
+          <w:caps/>
+          <w:sz w:val="24"/>
+          <w:szCs w:val="24"/>
+        </w:rPr>
+        <w:t>.`</w:t>
+      </w:r>
+      <w:proofErr w:type="gramEnd"/>
+      <w:r>
+        <w:rPr>
+          <w:caps/>
+          <w:sz w:val="24"/>
+          <w:szCs w:val="24"/>
+        </w:rPr>
+        <w:t>authors` (`Author_ID`, `Author_Fname`, `Author_Lname`) VALUES ('1', 'Billy', 'Scapegoat');</w:t>
+      </w:r>
+    </w:p>
+    <w:p>
+      <w:pPr>
+        <w:rPr>
+          <w:caps/>
+          <w:sz w:val="24"/>
+          <w:szCs w:val="24"/>
+        </w:rPr>
+      </w:pPr>
+      <w:r>
+        <w:rPr>
+          <w:caps/>
+          <w:sz w:val="24"/>
+          <w:szCs w:val="24"/>
+        </w:rPr>
+        <w:t>INSERT INTO `jesse_final`</w:t>
+      </w:r>
+      <w:proofErr w:type="gramStart"/>
+      <w:r>
+        <w:rPr>
+          <w:caps/>
+          <w:sz w:val="24"/>
+          <w:szCs w:val="24"/>
+        </w:rPr>
+        <w:t>.`</w:t>
+      </w:r>
+      <w:proofErr w:type="gramEnd"/>
+      <w:r>
+        <w:rPr>
+          <w:caps/>
+          <w:sz w:val="24"/>
+          <w:szCs w:val="24"/>
+        </w:rPr>
+        <w:t>authors` (`Author_ID`, `Author_Fname`, `Author_Lname`) VALUES ('2', 'Chicken', 'Cacchiatore');</w:t>
+      </w:r>
+    </w:p>
+    <w:p>
+      <w:pPr>
+        <w:rPr>
+          <w:caps/>
+          <w:sz w:val="24"/>
+          <w:szCs w:val="24"/>
+        </w:rPr>
+      </w:pPr>
+      <w:r>
+        <w:rPr>
+          <w:caps/>
+          <w:sz w:val="24"/>
+          <w:szCs w:val="24"/>
+        </w:rPr>
+        <w:t>INSERT INTO `jesse_final`</w:t>
+      </w:r>
+      <w:proofErr w:type="gramStart"/>
+      <w:r>
+        <w:rPr>
+          <w:caps/>
+          <w:sz w:val="24"/>
+          <w:szCs w:val="24"/>
+        </w:rPr>
+        <w:t>.`</w:t>
+      </w:r>
+      <w:proofErr w:type="gramEnd"/>
+      <w:r>
+        <w:rPr>
+          <w:caps/>
+          <w:sz w:val="24"/>
+          <w:szCs w:val="24"/>
+        </w:rPr>
+        <w:t>authors` (`Author_ID`, `Author_Fname`, `Author_Lname`) VALUES ('3', 'Matt', 'Pandamiglio');</w:t>
+      </w:r>
+    </w:p>
+    <w:p>
+      <w:pPr>
+        <w:rPr>
+          <w:caps/>
+          <w:sz w:val="24"/>
+          <w:szCs w:val="24"/>
+        </w:rPr>
+      </w:pPr>
+      <w:r>
+        <w:rPr>
+          <w:caps/>
+          <w:sz w:val="24"/>
+          <w:szCs w:val="24"/>
+        </w:rPr>
+        <w:t>INSERT INTO `jesse_final`</w:t>
+      </w:r>
+      <w:proofErr w:type="gramStart"/>
+      <w:r>
+        <w:rPr>
+          <w:caps/>
+          <w:sz w:val="24"/>
+          <w:szCs w:val="24"/>
+        </w:rPr>
+        <w:t>.`</w:t>
+      </w:r>
+      <w:proofErr w:type="gramEnd"/>
+      <w:r>
+        <w:rPr>
+          <w:caps/>
+          <w:sz w:val="24"/>
+          <w:szCs w:val="24"/>
+        </w:rPr>
+        <w:t>authors` (`Author_ID`, `Author_Fname`, `Author_Lname`) VALUES ('4', 'Mike', 'Birbiglia');</w:t>
+      </w:r>
+    </w:p>
+    <w:p>
+      <w:pPr>
+        <w:rPr>
+          <w:caps/>
+          <w:sz w:val="24"/>
+          <w:szCs w:val="24"/>
+        </w:rPr>
+      </w:pPr>
+      <w:r>
+        <w:rPr>
+          <w:caps/>
+          <w:sz w:val="24"/>
+          <w:szCs w:val="24"/>
+        </w:rPr>
+        <w:t>INSERT INTO `jesse_final`</w:t>
+      </w:r>
+      <w:proofErr w:type="gramStart"/>
+      <w:r>
+        <w:rPr>
+          <w:caps/>
+          <w:sz w:val="24"/>
+          <w:szCs w:val="24"/>
+        </w:rPr>
+        <w:t>.`</w:t>
+      </w:r>
+      <w:proofErr w:type="gramEnd"/>
+      <w:r>
+        <w:rPr>
+          <w:caps/>
+          <w:sz w:val="24"/>
+          <w:szCs w:val="24"/>
+        </w:rPr>
+        <w:t>friends` (`Friend_ID`, `Friend_Lname`, `Friend_Fname`) VALUES ('0', 'Jampson', 'Johnny');</w:t>
+      </w:r>
+    </w:p>
+    <w:p>
+      <w:pPr>
+        <w:rPr>
+          <w:caps/>
+          <w:sz w:val="24"/>
+          <w:szCs w:val="24"/>
+        </w:rPr>
+      </w:pPr>
+      <w:r>
+        <w:rPr>
+          <w:caps/>
+          <w:sz w:val="24"/>
+          <w:szCs w:val="24"/>
+        </w:rPr>
+        <w:t>INSERT INTO `jesse_final`</w:t>
+      </w:r>
+      <w:proofErr w:type="gramStart"/>
+      <w:r>
+        <w:rPr>
+          <w:caps/>
+          <w:sz w:val="24"/>
+          <w:szCs w:val="24"/>
+        </w:rPr>
+        <w:t>.`</w:t>
+      </w:r>
+      <w:proofErr w:type="gramEnd"/>
+      <w:r>
+        <w:rPr>
+          <w:caps/>
+          <w:sz w:val="24"/>
+          <w:szCs w:val="24"/>
+        </w:rPr>
+        <w:t>friends` (`Friend_ID`, `Friend_Lname`, `Friend_Fname`) VALUES ('1', 'Frejard', 'Bon');</w:t>
+      </w:r>
+    </w:p>
+    <w:p>
+      <w:pPr>
+        <w:rPr>
+          <w:caps/>
+          <w:sz w:val="24"/>
+          <w:szCs w:val="24"/>
+        </w:rPr>
+      </w:pPr>
+      <w:r>
+        <w:rPr>
+          <w:caps/>
+          <w:sz w:val="24"/>
+          <w:szCs w:val="24"/>
+        </w:rPr>
+        <w:t>INSERT INTO `jesse_final`</w:t>
+      </w:r>
+      <w:proofErr w:type="gramStart"/>
+      <w:r>
+        <w:rPr>
+          <w:caps/>
+          <w:sz w:val="24"/>
+          <w:szCs w:val="24"/>
+        </w:rPr>
+        <w:t>.`</w:t>
+      </w:r>
+      <w:proofErr w:type="gramEnd"/>
+      <w:r>
+        <w:rPr>
+          <w:caps/>
+          <w:sz w:val="24"/>
+          <w:szCs w:val="24"/>
+        </w:rPr>
+        <w:t>friends` (`Friend_ID`, `Friend_Lname`, `Friend_Fname`) VALUES ('2', 'Aikikio', 'Sarasuka');</w:t>
+      </w:r>
+    </w:p>
+    <w:p>
+      <w:pPr>
+        <w:rPr>
+          <w:caps/>
+          <w:sz w:val="24"/>
+          <w:szCs w:val="24"/>
+        </w:rPr>
+      </w:pPr>
+      <w:r>
+        <w:rPr>
+          <w:caps/>
+          <w:sz w:val="24"/>
+          <w:szCs w:val="24"/>
+        </w:rPr>
+        <w:lastRenderedPageBreak/>
+        <w:t>INSERT INTO `jesse_final`</w:t>
+      </w:r>
+      <w:proofErr w:type="gramStart"/>
+      <w:r>
+        <w:rPr>
+          <w:caps/>
+          <w:sz w:val="24"/>
+          <w:szCs w:val="24"/>
+        </w:rPr>
+        <w:t>.`</w:t>
+      </w:r>
+      <w:proofErr w:type="gramEnd"/>
+      <w:r>
+        <w:rPr>
+          <w:caps/>
+          <w:sz w:val="24"/>
+          <w:szCs w:val="24"/>
+        </w:rPr>
+        <w:t>friends` (`Friend_ID`, `Friend_Lname`, `Friend_Fname`) VALUES ('3', 'Honch', 'Phillip');</w:t>
+      </w:r>
+    </w:p>
+    <w:p>
+      <w:pPr>
+        <w:rPr>
+          <w:caps/>
+          <w:sz w:val="24"/>
+          <w:szCs w:val="24"/>
+        </w:rPr>
+      </w:pPr>
+      <w:r>
+        <w:rPr>
+          <w:caps/>
+          <w:sz w:val="24"/>
+          <w:szCs w:val="24"/>
+        </w:rPr>
+        <w:t>INSERT INTO `jesse_final`</w:t>
+      </w:r>
+      <w:proofErr w:type="gramStart"/>
+      <w:r>
+        <w:rPr>
+          <w:caps/>
+          <w:sz w:val="24"/>
+          <w:szCs w:val="24"/>
+        </w:rPr>
+        <w:t>.`</w:t>
+      </w:r>
+      <w:proofErr w:type="gramEnd"/>
+      <w:r>
+        <w:rPr>
+          <w:caps/>
+          <w:sz w:val="24"/>
+          <w:szCs w:val="24"/>
+        </w:rPr>
+        <w:t>friends` (`Friend_ID`, `Friend_Lname`, `Friend_Fname`) VALUES ('4', 'Flores', 'Corazon');</w:t>
+      </w:r>
+    </w:p>
+    <w:p>
+      <w:pPr>
+        <w:rPr>
+          <w:caps/>
+          <w:sz w:val="24"/>
+          <w:szCs w:val="24"/>
+        </w:rPr>
+      </w:pPr>
+    </w:p>
+    <w:p>
+      <w:pPr>
+        <w:rPr>
+          <w:caps/>
+          <w:sz w:val="24"/>
+          <w:szCs w:val="24"/>
+        </w:rPr>
+      </w:pPr>
+      <w:r>
+        <w:rPr>
+          <w:caps/>
+          <w:sz w:val="24"/>
+          <w:szCs w:val="24"/>
+        </w:rPr>
+        <w:t>INSERT INTO `jesse_final`</w:t>
+      </w:r>
+      <w:proofErr w:type="gramStart"/>
+      <w:r>
+        <w:rPr>
+          <w:caps/>
+          <w:sz w:val="24"/>
+          <w:szCs w:val="24"/>
+        </w:rPr>
+        <w:t>.`</w:t>
+      </w:r>
+      <w:proofErr w:type="gramEnd"/>
+      <w:r>
+        <w:rPr>
+          <w:caps/>
+          <w:sz w:val="24"/>
+          <w:szCs w:val="24"/>
+        </w:rPr>
+        <w:t>publishers` (`Pub_ID`, `Pub_Name`, `City`) VALUES ('0', 'Randy Day Books', 'Norman, OK');</w:t>
+      </w:r>
+    </w:p>
+    <w:p>
+      <w:pPr>
+        <w:rPr>
+          <w:caps/>
+          <w:sz w:val="24"/>
+          <w:szCs w:val="24"/>
+        </w:rPr>
+      </w:pPr>
+      <w:r>
+        <w:rPr>
+          <w:caps/>
+          <w:sz w:val="24"/>
+          <w:szCs w:val="24"/>
+        </w:rPr>
+        <w:t>INSERT INTO `jesse_final`</w:t>
+      </w:r>
+      <w:proofErr w:type="gramStart"/>
+      <w:r>
+        <w:rPr>
+          <w:caps/>
+          <w:sz w:val="24"/>
+          <w:szCs w:val="24"/>
+        </w:rPr>
+        <w:t>.`</w:t>
+      </w:r>
+      <w:proofErr w:type="gramEnd"/>
+      <w:r>
+        <w:rPr>
+          <w:caps/>
+          <w:sz w:val="24"/>
+          <w:szCs w:val="24"/>
+        </w:rPr>
+        <w:t>publishers` (`Pub_ID`, `Pub_Name`, `City`) VALUES ('1', 'Rainy Day Books', 'OKC, OK');</w:t>
+      </w:r>
+    </w:p>
+    <w:p>
+      <w:pPr>
+        <w:rPr>
+          <w:caps/>
+          <w:sz w:val="24"/>
+          <w:szCs w:val="24"/>
+        </w:rPr>
+      </w:pPr>
+      <w:r>
+        <w:rPr>
+          <w:caps/>
+          <w:sz w:val="24"/>
+          <w:szCs w:val="24"/>
+        </w:rPr>
+        <w:t>INSERT INTO `jesse_final`</w:t>
+      </w:r>
+      <w:proofErr w:type="gramStart"/>
+      <w:r>
+        <w:rPr>
+          <w:caps/>
+          <w:sz w:val="24"/>
+          <w:szCs w:val="24"/>
+        </w:rPr>
+        <w:t>.`</w:t>
+      </w:r>
+      <w:proofErr w:type="gramEnd"/>
+      <w:r>
+        <w:rPr>
+          <w:caps/>
+          <w:sz w:val="24"/>
+          <w:szCs w:val="24"/>
+        </w:rPr>
+        <w:t>publishers` (`Pub_ID`, `Pub_Name`, `City`) VALUES ('2', 'Fancy Dance Books', 'Tulsa, OK');</w:t>
+      </w:r>
+    </w:p>
+    <w:p>
+      <w:pPr>
+        <w:rPr>
+          <w:caps/>
+          <w:sz w:val="24"/>
+          <w:szCs w:val="24"/>
+        </w:rPr>
+      </w:pPr>
+      <w:r>
+        <w:rPr>
+          <w:caps/>
+          <w:sz w:val="24"/>
+          <w:szCs w:val="24"/>
+        </w:rPr>
+        <w:t>INSERT INTO `jesse_final`</w:t>
+      </w:r>
+      <w:proofErr w:type="gramStart"/>
+      <w:r>
+        <w:rPr>
+          <w:caps/>
+          <w:sz w:val="24"/>
+          <w:szCs w:val="24"/>
+        </w:rPr>
+        <w:t>.`</w:t>
+      </w:r>
+      <w:proofErr w:type="gramEnd"/>
+      <w:r>
+        <w:rPr>
+          <w:caps/>
+          <w:sz w:val="24"/>
+          <w:szCs w:val="24"/>
+        </w:rPr>
+        <w:t>publishers` (`Pub_ID`, `Pub_Name`, `City`) VALUES ('3', 'Bookshelf Books', 'Not Real, OK');</w:t>
+      </w:r>
+    </w:p>
+    <w:p>
+      <w:pPr>
+        <w:rPr>
+          <w:caps/>
+          <w:sz w:val="24"/>
+          <w:szCs w:val="24"/>
+        </w:rPr>
+      </w:pPr>
+      <w:r>
+        <w:rPr>
+          <w:caps/>
+          <w:sz w:val="24"/>
+          <w:szCs w:val="24"/>
+        </w:rPr>
+        <w:t>INSERT INTO `jesse_final`</w:t>
+      </w:r>
+      <w:proofErr w:type="gramStart"/>
+      <w:r>
+        <w:rPr>
+          <w:caps/>
+          <w:sz w:val="24"/>
+          <w:szCs w:val="24"/>
+        </w:rPr>
+        <w:t>.`</w:t>
+      </w:r>
+      <w:proofErr w:type="gramEnd"/>
+      <w:r>
+        <w:rPr>
+          <w:caps/>
+          <w:sz w:val="24"/>
+          <w:szCs w:val="24"/>
+        </w:rPr>
+        <w:t>publishers` (`Pub_ID`, `Pub_Name`, `City`) VALUES ('4', 'Local Book Company', 'Faketown, OK');</w:t>
+      </w:r>
+    </w:p>
+    <w:p>
+      <w:pPr>
+        <w:rPr>
+          <w:caps/>
+          <w:sz w:val="24"/>
+          <w:szCs w:val="24"/>
+        </w:rPr>
+      </w:pPr>
+    </w:p>
+    <w:p>
+      <w:pPr>
+        <w:rPr>
+          <w:caps/>
+          <w:sz w:val="24"/>
+          <w:szCs w:val="24"/>
+        </w:rPr>
+      </w:pPr>
+      <w:r>
+        <w:rPr>
+          <w:caps/>
+          <w:sz w:val="24"/>
+          <w:szCs w:val="24"/>
+        </w:rPr>
+        <w:t>INSERT INTO `jesse_final`.`inventory` (`Book_ID`, `ISBN`, `Title`, `Year`, `Pub_ID`, `Pages`, `Category`, `Genre`, `Subject`) VALUES ('0', '1001100001', '\"The Berry the Boy Eats\"', '1999', '3', '234', 'Fiction', 'Mystery', 'Murder');</w:t>
+      </w:r>
+    </w:p>
+    <w:p>
+      <w:pPr>
+        <w:rPr>
+          <w:caps/>
+          <w:sz w:val="24"/>
+          <w:szCs w:val="24"/>
+        </w:rPr>
+      </w:pPr>
+      <w:r>
+        <w:rPr>
+          <w:caps/>
+          <w:sz w:val="24"/>
+          <w:szCs w:val="24"/>
+        </w:rPr>
+        <w:t>INSERT INTO `jesse_final`.`inventory` (`Book_ID`, `ISBN`, `Title`, `Year`, `Pub_ID`, `Pages`, `Category`, `Genre`, `Subject`) VALUES ('1', '9999999999', '\"Jerry Spring: a Memoir\"', '2005', '2', '1902', 'Non-Fiction', 'Biography', 'Memoir');</w:t>
+      </w:r>
+    </w:p>
+    <w:p>
+      <w:pPr>
+        <w:rPr>
+          <w:caps/>
+          <w:sz w:val="24"/>
+          <w:szCs w:val="24"/>
+        </w:rPr>
+      </w:pPr>
+      <w:r>
+        <w:rPr>
+          <w:caps/>
+          <w:sz w:val="24"/>
+          <w:szCs w:val="24"/>
+        </w:rPr>
+        <w:t>INSERT INTO `jesse_final`.`inventory` (`Book_ID`, `ISBN`, `Title`, `Year`, `Pub_ID`, `Pages`, `Category`, `Genre`, `Subject`) VALUES ('2', '1001190000', '\"Filth\"', '2014', '4', '1', 'Fiction', 'Fantasy', 'Assassins');</w:t>
+      </w:r>
+    </w:p>
+    <w:p>
+      <w:pPr>
+        <w:rPr>
+          <w:caps/>
+          <w:sz w:val="24"/>
+          <w:szCs w:val="24"/>
+        </w:rPr>
+      </w:pPr>
+      <w:r>
+        <w:rPr>
+          <w:caps/>
+          <w:sz w:val="24"/>
+          <w:szCs w:val="24"/>
+        </w:rPr>
+        <w:t>INSERT INTO `jesse_final`.`inventory` (`Book_ID`, `ISBN`, `Title`, `Year`, `Pub_ID`, `Pages`, `Category`, `Genre`, `Subject`) VALUES ('3', '1001110111', '\"Insurrection\"', '2011', '4', '133', 'Reference', 'Encycl.', 'Jan 6');</w:t>
+      </w:r>
+    </w:p>
+    <w:p>
+      <w:pPr>
+        <w:rPr>
+          <w:caps/>
+          <w:sz w:val="24"/>
+          <w:szCs w:val="24"/>
+        </w:rPr>
+      </w:pPr>
+      <w:r>
+        <w:rPr>
+          <w:caps/>
+          <w:sz w:val="24"/>
+          <w:szCs w:val="24"/>
+        </w:rPr>
+        <w:t>INSERT INTO `jesse_final`.`inventory` (`Book_ID`, `ISBN`, `Title`, `Year`, `Pub_ID`, `Pages`, `Category`, `Genre`, `Subject`) VALUES ('4', '1111111111', '\"Cowboys In Clothing\"', '2019', '1', '215', 'Fiction', 'Romance', 'Western');</w:t>
+      </w:r>
+    </w:p>
+    <w:p>
+      <w:pPr>
+        <w:rPr>
+          <w:caps/>
+          <w:sz w:val="24"/>
+          <w:szCs w:val="24"/>
+        </w:rPr>
+      </w:pPr>
+      <w:r>
+        <w:rPr>
+          <w:caps/>
+          <w:sz w:val="24"/>
+          <w:szCs w:val="24"/>
+        </w:rPr>
+        <w:lastRenderedPageBreak/>
+        <w:t>INSERT INTO `jesse_final`.`inventory` (`Book_ID`, `ISBN`, `Title`, `Year`, `Pub_ID`, `Pages`, `Category`, `Genre`, `Subject`) VALUES ('0', '1001100001', '\"The Berry the Boy Eats\"', '1999', '3', '234', 'Fiction', 'Mystery', 'Murder');</w:t>
+      </w:r>
+    </w:p>
+    <w:p>
+      <w:pPr>
+        <w:rPr>
+          <w:caps/>
+          <w:sz w:val="24"/>
+          <w:szCs w:val="24"/>
+        </w:rPr>
+      </w:pPr>
+      <w:r>
+        <w:rPr>
+          <w:caps/>
+          <w:sz w:val="24"/>
+          <w:szCs w:val="24"/>
+        </w:rPr>
+        <w:t>INSERT INTO `jesse_final`.`inventory` (`Book_ID`, `ISBN`, `Title`, `Year`, `Pub_ID`, `Pages`, `Category`, `Genre`, `Subject`) VALUES ('1', '9999999999', '\"Jerry Spring: a Memoir\"', '2005', '2', '1902', 'Non-Fiction', 'Biography', 'Memoir');</w:t>
+      </w:r>
+    </w:p>
+    <w:p>
+      <w:pPr>
+        <w:rPr>
+          <w:caps/>
+          <w:sz w:val="24"/>
+          <w:szCs w:val="24"/>
+        </w:rPr>
+      </w:pPr>
+      <w:r>
+        <w:rPr>
+          <w:caps/>
+          <w:sz w:val="24"/>
+          <w:szCs w:val="24"/>
+        </w:rPr>
+        <w:t>INSERT INTO `jesse_final`.`inventory` (`Book_ID`, `ISBN`, `Title`, `Year`, `Pub_ID`, `Pages`, `Category`, `Genre`, `Subject`) VALUES ('2', '1001190000', '\"Filth\"', '2014', '4', '1', 'Fiction', 'Fantasy', 'Assassins');</w:t>
+      </w:r>
+    </w:p>
+    <w:p>
+      <w:pPr>
+        <w:rPr>
+          <w:caps/>
+          <w:sz w:val="24"/>
+          <w:szCs w:val="24"/>
+        </w:rPr>
+      </w:pPr>
+      <w:r>
+        <w:rPr>
+          <w:caps/>
+          <w:sz w:val="24"/>
+          <w:szCs w:val="24"/>
+        </w:rPr>
+        <w:t>INSERT INTO `jesse_final`.`inventory` (`Book_ID`, `ISBN`, `Title`, `Year`, `Pub_ID`, `Pages`, `Category`, `Genre`, `Subject`) VALUES ('3', '1001110111', '\"Insurrection\"', '2011', '4', '133', 'Reference', 'Encycl.', 'Jan 6');</w:t>
+      </w:r>
+    </w:p>
+    <w:p>
+      <w:pPr>
+        <w:rPr>
+          <w:caps/>
+          <w:sz w:val="24"/>
+          <w:szCs w:val="24"/>
+        </w:rPr>
+      </w:pPr>
+      <w:r>
+        <w:rPr>
+          <w:caps/>
+          <w:sz w:val="24"/>
+          <w:szCs w:val="24"/>
+        </w:rPr>
+        <w:t>INSERT INTO `jesse_final`.`inventory` (`Book_ID`, `ISBN`, `Title`, `Year`, `Pub_ID`, `Pages`, `Category`, `Genre`, `Subject`) VALUES ('4', '1111111111', '\"Cowboys In Clothing\"', '2019', '1', '215', 'Fiction', 'Romance', 'Western');</w:t>
+      </w:r>
+    </w:p>
+    <w:p>
+      <w:pPr>
+        <w:rPr>
+          <w:caps/>
+          <w:sz w:val="24"/>
+          <w:szCs w:val="24"/>
+        </w:rPr>
+      </w:pPr>
+      <w:r>
+        <w:rPr>
+          <w:caps/>
+          <w:sz w:val="24"/>
+          <w:szCs w:val="24"/>
+        </w:rPr>
+        <w:t>INSERT INTO `jesse_final`</w:t>
+      </w:r>
+      <w:proofErr w:type="gramStart"/>
+      <w:r>
+        <w:rPr>
+          <w:caps/>
+          <w:sz w:val="24"/>
+          <w:szCs w:val="24"/>
+        </w:rPr>
+        <w:t>.`</w:t>
+      </w:r>
+      <w:proofErr w:type="gramEnd"/>
+      <w:r>
+        <w:rPr>
+          <w:caps/>
+          <w:sz w:val="24"/>
+          <w:szCs w:val="24"/>
+        </w:rPr>
+        <w:t>writers_written` (`ISBN`, `Author_ID`) VALUES ('1001100001', '1');</w:t>
+      </w:r>
+    </w:p>
+    <w:p>
+      <w:pPr>
+        <w:rPr>
+          <w:caps/>
+          <w:sz w:val="24"/>
+          <w:szCs w:val="24"/>
+        </w:rPr>
+      </w:pPr>
+      <w:r>
+        <w:rPr>
+          <w:caps/>
+          <w:sz w:val="24"/>
+          <w:szCs w:val="24"/>
+        </w:rPr>
+        <w:t>INSERT INTO `jesse_final`</w:t>
+      </w:r>
+      <w:proofErr w:type="gramStart"/>
+      <w:r>
+        <w:rPr>
+          <w:caps/>
+          <w:sz w:val="24"/>
+          <w:szCs w:val="24"/>
+        </w:rPr>
+        <w:t>.`</w:t>
+      </w:r>
+      <w:proofErr w:type="gramEnd"/>
+      <w:r>
+        <w:rPr>
+          <w:caps/>
+          <w:sz w:val="24"/>
+          <w:szCs w:val="24"/>
+        </w:rPr>
+        <w:t>writers_written` (`ISBN`, `Author_ID`) VALUES ('9999999999', '0');</w:t>
+      </w:r>
+    </w:p>
+    <w:p>
+      <w:pPr>
+        <w:rPr>
+          <w:caps/>
+          <w:sz w:val="24"/>
+          <w:szCs w:val="24"/>
+        </w:rPr>
+      </w:pPr>
+      <w:r>
+        <w:rPr>
+          <w:caps/>
+          <w:sz w:val="24"/>
+          <w:szCs w:val="24"/>
+        </w:rPr>
+        <w:t>INSERT INTO `jesse_final`</w:t>
+      </w:r>
+      <w:proofErr w:type="gramStart"/>
+      <w:r>
+        <w:rPr>
+          <w:caps/>
+          <w:sz w:val="24"/>
+          <w:szCs w:val="24"/>
+        </w:rPr>
+        <w:t>.`</w:t>
+      </w:r>
+      <w:proofErr w:type="gramEnd"/>
+      <w:r>
+        <w:rPr>
+          <w:caps/>
+          <w:sz w:val="24"/>
+          <w:szCs w:val="24"/>
+        </w:rPr>
+        <w:t>writers_written` (`ISBN`, `Author_ID`) VALUES ('1001190000', '3');</w:t>
+      </w:r>
+    </w:p>
+    <w:p>
+      <w:pPr>
+        <w:rPr>
+          <w:caps/>
+          <w:sz w:val="24"/>
+          <w:szCs w:val="24"/>
+        </w:rPr>
+      </w:pPr>
+      <w:r>
+        <w:rPr>
+          <w:caps/>
+          <w:sz w:val="24"/>
+          <w:szCs w:val="24"/>
+        </w:rPr>
+        <w:t>INSERT INTO `jesse_final`</w:t>
+      </w:r>
+      <w:proofErr w:type="gramStart"/>
+      <w:r>
+        <w:rPr>
+          <w:caps/>
+          <w:sz w:val="24"/>
+          <w:szCs w:val="24"/>
+        </w:rPr>
+        <w:t>.`</w:t>
+      </w:r>
+      <w:proofErr w:type="gramEnd"/>
+      <w:r>
+        <w:rPr>
+          <w:caps/>
+          <w:sz w:val="24"/>
+          <w:szCs w:val="24"/>
+        </w:rPr>
+        <w:t>writers_written` (`ISBN`, `Author_ID`) VALUES ('1001110111', '4');</w:t>
+      </w:r>
+    </w:p>
+    <w:p>
+      <w:pPr>
+        <w:rPr>
+          <w:caps/>
+          <w:sz w:val="24"/>
+          <w:szCs w:val="24"/>
+        </w:rPr>
+      </w:pPr>
+      <w:r>
+        <w:rPr>
+          <w:caps/>
+          <w:sz w:val="24"/>
+          <w:szCs w:val="24"/>
+        </w:rPr>
+        <w:t>INSERT INTO `jesse_final`</w:t>
+      </w:r>
+      <w:proofErr w:type="gramStart"/>
+      <w:r>
+        <w:rPr>
+          <w:caps/>
+          <w:sz w:val="24"/>
+          <w:szCs w:val="24"/>
+        </w:rPr>
+        <w:t>.`</w:t>
+      </w:r>
+      <w:proofErr w:type="gramEnd"/>
+      <w:r>
+        <w:rPr>
+          <w:caps/>
+          <w:sz w:val="24"/>
+          <w:szCs w:val="24"/>
+        </w:rPr>
+        <w:t>writers_written` (`ISBN`, `Author_ID`) VALUES ('1111111111', '2');</w:t>
+      </w:r>
+    </w:p>
+    <w:p>
+      <w:pPr>
+        <w:rPr>
+          <w:caps/>
+          <w:sz w:val="24"/>
+          <w:szCs w:val="24"/>
+        </w:rPr>
+      </w:pPr>
+    </w:p>
+    <w:p>
+      <w:pPr>
+        <w:rPr>
+          <w:caps/>
+          <w:sz w:val="24"/>
+          <w:szCs w:val="24"/>
+        </w:rPr>
+      </w:pPr>
+      <w:r>
+        <w:rPr>
+          <w:caps/>
+          <w:sz w:val="24"/>
+          <w:szCs w:val="24"/>
+        </w:rPr>
+        <w:t>INSERT INTO `jesse_final`</w:t>
+      </w:r>
+      <w:proofErr w:type="gramStart"/>
+      <w:r>
+        <w:rPr>
+          <w:caps/>
+          <w:sz w:val="24"/>
+          <w:szCs w:val="24"/>
+        </w:rPr>
+        <w:t>.`</w:t>
+      </w:r>
+      <w:proofErr w:type="gramEnd"/>
+      <w:r>
+        <w:rPr>
+          <w:caps/>
+          <w:sz w:val="24"/>
+          <w:szCs w:val="24"/>
+        </w:rPr>
+        <w:t>rentals` (`Rental_ID`, `Book_ID`, `Friend_ID`, `Check_Out`, `Check_In`) VALUES ('0', '1', '0', '1996-12-03', '1996-12-17');</w:t>
+      </w:r>
+    </w:p>
+    <w:p>
+      <w:pPr>
+        <w:rPr>
+          <w:caps/>
+          <w:sz w:val="24"/>
+          <w:szCs w:val="24"/>
+        </w:rPr>
+      </w:pPr>
+      <w:r>
+        <w:rPr>
+          <w:caps/>
+          <w:sz w:val="24"/>
+          <w:szCs w:val="24"/>
+        </w:rPr>
+        <w:t>INSERT INTO `jesse_final`</w:t>
+      </w:r>
+      <w:proofErr w:type="gramStart"/>
+      <w:r>
+        <w:rPr>
+          <w:caps/>
+          <w:sz w:val="24"/>
+          <w:szCs w:val="24"/>
+        </w:rPr>
+        <w:t>.`</w:t>
+      </w:r>
+      <w:proofErr w:type="gramEnd"/>
+      <w:r>
+        <w:rPr>
+          <w:caps/>
+          <w:sz w:val="24"/>
+          <w:szCs w:val="24"/>
+        </w:rPr>
+        <w:t>rentals` (`Rental_ID`, `Book_ID`, `Friend_ID`, `Check_Out`, `Check_In`) VALUES ('1', '2', '0', '1997-12-01', '1997-12-27');</w:t>
+      </w:r>
+    </w:p>
+    <w:p>
+      <w:pPr>
+        <w:rPr>
+          <w:caps/>
+          <w:sz w:val="24"/>
+          <w:szCs w:val="24"/>
+        </w:rPr>
+      </w:pPr>
+      <w:r>
+        <w:rPr>
+          <w:caps/>
+          <w:sz w:val="24"/>
+          <w:szCs w:val="24"/>
+        </w:rPr>
+        <w:t>INSERT INTO `jesse_final`</w:t>
+      </w:r>
+      <w:proofErr w:type="gramStart"/>
+      <w:r>
+        <w:rPr>
+          <w:caps/>
+          <w:sz w:val="24"/>
+          <w:szCs w:val="24"/>
+        </w:rPr>
+        <w:t>.`</w:t>
+      </w:r>
+      <w:proofErr w:type="gramEnd"/>
+      <w:r>
+        <w:rPr>
+          <w:caps/>
+          <w:sz w:val="24"/>
+          <w:szCs w:val="24"/>
+        </w:rPr>
+        <w:t>rentals` (`Rental_ID`, `Book_ID`, `Friend_ID`, `Check_Out`, `Check_In`) VALUES ('2', '1', '1', '1997-04-01', '1997-04-10');</w:t>
+      </w:r>
+      <w:bookmarkStart w:id="0" w:name="_GoBack"/>
+      <w:bookmarkEnd w:id="0"/>
+    </w:p>
+    <w:p>
+      <w:pPr>
+        <w:rPr>
+          <w:caps/>
+          <w:sz w:val="24"/>
+          <w:szCs w:val="24"/>
+        </w:rPr>
+      </w:pPr>
+      <w:r>
+        <w:rPr>
+          <w:caps/>
+          <w:sz w:val="24"/>
+          <w:szCs w:val="24"/>
+        </w:rPr>
+        <w:lastRenderedPageBreak/>
+        <w:t>INSERT INTO `jesse_final`</w:t>
+      </w:r>
+      <w:proofErr w:type="gramStart"/>
+      <w:r>
+        <w:rPr>
+          <w:caps/>
+          <w:sz w:val="24"/>
+          <w:szCs w:val="24"/>
+        </w:rPr>
+        <w:t>.`</w:t>
+      </w:r>
+      <w:proofErr w:type="gramEnd"/>
+      <w:r>
+        <w:rPr>
+          <w:caps/>
+          <w:sz w:val="24"/>
+          <w:szCs w:val="24"/>
+        </w:rPr>
+        <w:t>rentals` (`Rental_ID`, `Book_ID`, `Friend_ID`, `Check_Out`) VALUES ('3', '3', '2', '1998-03-25');</w:t>
+      </w:r>
+    </w:p>
+    <w:p>
+      <w:pPr>
+        <w:rPr>
+          <w:caps/>
+          <w:sz w:val="24"/>
+          <w:szCs w:val="24"/>
+        </w:rPr>
+      </w:pPr>
+      <w:r>
+        <w:rPr>
+          <w:caps/>
+          <w:sz w:val="24"/>
+          <w:szCs w:val="24"/>
+        </w:rPr>
+        <w:t>INSERT INTO `jesse_final`</w:t>
+      </w:r>
+      <w:proofErr w:type="gramStart"/>
+      <w:r>
+        <w:rPr>
+          <w:caps/>
+          <w:sz w:val="24"/>
+          <w:szCs w:val="24"/>
+        </w:rPr>
+        <w:t>.`</w:t>
+      </w:r>
+      <w:proofErr w:type="gramEnd"/>
+      <w:r>
+        <w:rPr>
+          <w:caps/>
+          <w:sz w:val="24"/>
+          <w:szCs w:val="24"/>
+        </w:rPr>
+        <w:t>rentals` (`Rental_ID`, `Book_ID`, `Friend_ID`, `Check_Out`, `Check_In`) VALUES ('4', '4', '1', '2001-09-13', '2001-10-13');</w:t>
       </w:r>
     </w:p>
     <w:p>
@@ -8678,8 +9714,8 @@
 </file>
 
 <file path=word/numbering.xml><?xml version="1.0" encoding="utf-8"?>
-<w:numbering xmlns:wpc="http://schemas.microsoft.com/office/word/2010/wordprocessingCanvas" xmlns:cx="http://schemas.microsoft.com/office/drawing/2014/chartex" xmlns:cx1="http://schemas.microsoft.com/office/drawing/2015/9/8/chartex" xmlns:cx2="http://schemas.microsoft.com/office/drawing/2015/10/21/chartex" xmlns:cx3="http://schemas.microsoft.com/office/drawing/2016/5/9/chartex" xmlns:cx4="http://schemas.microsoft.com/office/drawing/2016/5/10/chartex" xmlns:cx5="http://schemas.microsoft.com/office/drawing/2016/5/11/chartex" xmlns:cx6="http://schemas.microsoft.com/office/drawing/2016/5/12/chartex" xmlns:cx7="http://schemas.microsoft.com/office/drawing/2016/5/13/chartex" xmlns:cx8="http://schemas.microsoft.com/office/drawing/2016/5/14/chartex" xmlns:mc="http://schemas.openxmlformats.org/markup-compatibility/2006" xmlns:aink="http://schemas.microsoft.com/office/drawing/2016/ink" xmlns:am3d="http://schemas.microsoft.com/office/drawing/2017/model3d" xmlns:o="urn:schemas-microsoft-com:office:office" xmlns:oel="http://schemas.microsoft.com/office/2019/extlst" xmlns:r="http://schemas.openxmlformats.org/officeDocument/2006/relationships" xmlns:m="http://schemas.openxmlformats.org/officeDocument/2006/math" xmlns:v="urn:schemas-microsoft-com:vml" xmlns:wp14="http://schemas.microsoft.com/office/word/2010/wordprocessingDrawing" xmlns:wp="http://schemas.openxmlformats.org/drawingml/2006/wordprocessingDrawing" xmlns:w10="urn:schemas-microsoft-com:office:word" xmlns:w="http://schemas.openxmlformats.org/wordprocessingml/2006/main" xmlns:w14="http://schemas.microsoft.com/office/word/2010/wordml" xmlns:w15="http://schemas.microsoft.com/office/word/2012/wordml" xmlns:w16cex="http://schemas.microsoft.com/office/word/2018/wordml/cex" xmlns:w16cid="http://schemas.microsoft.com/office/word/2016/wordml/cid" xmlns:w16="http://schemas.microsoft.com/office/word/2018/wordml" xmlns:w16du="http://schemas.microsoft.com/office/word/2023/wordml/word16du" xmlns:w16sdtdh="http://schemas.microsoft.com/office/word/2020/wordml/sdtdatahash" xmlns:w16se="http://schemas.microsoft.com/office/word/2015/wordml/symex" xmlns:wpg="http://schemas.microsoft.com/office/word/2010/wordprocessingGroup" xmlns:wpi="http://schemas.microsoft.com/office/word/2010/wordprocessingInk" xmlns:wne="http://schemas.microsoft.com/office/word/2006/wordml" xmlns:wps="http://schemas.microsoft.com/office/word/2010/wordprocessingShape" mc:Ignorable="w14 w15 w16se w16cid w16 w16cex w16sdtdh wp14">
-  <w:abstractNum w:abstractNumId="0" w15:restartNumberingAfterBreak="0">
+<w:numbering xmlns:wpc="http://schemas.microsoft.com/office/word/2010/wordprocessingCanvas" xmlns:mc="http://schemas.openxmlformats.org/markup-compatibility/2006" xmlns:o="urn:schemas-microsoft-com:office:office" xmlns:r="http://schemas.openxmlformats.org/officeDocument/2006/relationships" xmlns:m="http://schemas.openxmlformats.org/officeDocument/2006/math" xmlns:v="urn:schemas-microsoft-com:vml" xmlns:wp14="http://schemas.microsoft.com/office/word/2010/wordprocessingDrawing" xmlns:wp="http://schemas.openxmlformats.org/drawingml/2006/wordprocessingDrawing" xmlns:w10="urn:schemas-microsoft-com:office:word" xmlns:w="http://schemas.openxmlformats.org/wordprocessingml/2006/main" xmlns:w14="http://schemas.microsoft.com/office/word/2010/wordml" xmlns:wpg="http://schemas.microsoft.com/office/word/2010/wordprocessingGroup" xmlns:wpi="http://schemas.microsoft.com/office/word/2010/wordprocessingInk" xmlns:wne="http://schemas.microsoft.com/office/word/2006/wordml" xmlns:wps="http://schemas.microsoft.com/office/word/2010/wordprocessingShape" mc:Ignorable="w14 wp14">
+  <w:abstractNum w:abstractNumId="0">
     <w:nsid w:val="424806F2"/>
     <w:multiLevelType w:val="hybridMultilevel"/>
     <w:tmpl w:val="2DC8D3C4"/>
@@ -8792,7 +9828,7 @@
       </w:rPr>
     </w:lvl>
   </w:abstractNum>
-  <w:abstractNum w:abstractNumId="1" w15:restartNumberingAfterBreak="0">
+  <w:abstractNum w:abstractNumId="1">
     <w:nsid w:val="4B0B2EDC"/>
     <w:multiLevelType w:val="hybridMultilevel"/>
     <w:tmpl w:val="804E95B8"/>
@@ -8881,17 +9917,17 @@
       </w:pPr>
     </w:lvl>
   </w:abstractNum>
-  <w:num w:numId="1" w16cid:durableId="1767260906">
+  <w:num w:numId="1">
     <w:abstractNumId w:val="0"/>
   </w:num>
-  <w:num w:numId="2" w16cid:durableId="1321735180">
+  <w:num w:numId="2">
     <w:abstractNumId w:val="1"/>
   </w:num>
 </w:numbering>
 </file>
 
 <file path=word/styles.xml><?xml version="1.0" encoding="utf-8"?>
-<w:styles xmlns:mc="http://schemas.openxmlformats.org/markup-compatibility/2006" xmlns:r="http://schemas.openxmlformats.org/officeDocument/2006/relationships" xmlns:w="http://schemas.openxmlformats.org/wordprocessingml/2006/main" xmlns:w14="http://schemas.microsoft.com/office/word/2010/wordml" xmlns:w15="http://schemas.microsoft.com/office/word/2012/wordml" xmlns:w16cex="http://schemas.microsoft.com/office/word/2018/wordml/cex" xmlns:w16cid="http://schemas.microsoft.com/office/word/2016/wordml/cid" xmlns:w16="http://schemas.microsoft.com/office/word/2018/wordml" xmlns:w16sdtdh="http://schemas.microsoft.com/office/word/2020/wordml/sdtdatahash" xmlns:w16se="http://schemas.microsoft.com/office/word/2015/wordml/symex" mc:Ignorable="w14 w15 w16se w16cid w16 w16cex w16sdtdh">
+<w:styles xmlns:mc="http://schemas.openxmlformats.org/markup-compatibility/2006" xmlns:r="http://schemas.openxmlformats.org/officeDocument/2006/relationships" xmlns:w="http://schemas.openxmlformats.org/wordprocessingml/2006/main" xmlns:w14="http://schemas.microsoft.com/office/word/2010/wordml" mc:Ignorable="w14">
   <w:docDefaults>
     <w:rPrDefault>
       <w:rPr>
@@ -8907,383 +9943,144 @@
       </w:pPr>
     </w:pPrDefault>
   </w:docDefaults>
-  <w:latentStyles w:defLockedState="0" w:defUIPriority="99" w:defSemiHidden="0" w:defUnhideWhenUsed="0" w:defQFormat="0" w:count="376">
-    <w:lsdException w:name="Normal" w:uiPriority="0" w:qFormat="1"/>
-    <w:lsdException w:name="heading 1" w:uiPriority="9" w:qFormat="1"/>
-    <w:lsdException w:name="heading 2" w:semiHidden="1" w:uiPriority="9" w:unhideWhenUsed="1" w:qFormat="1"/>
-    <w:lsdException w:name="heading 3" w:semiHidden="1" w:uiPriority="9" w:unhideWhenUsed="1" w:qFormat="1"/>
-    <w:lsdException w:name="heading 4" w:semiHidden="1" w:uiPriority="9" w:unhideWhenUsed="1" w:qFormat="1"/>
-    <w:lsdException w:name="heading 5" w:semiHidden="1" w:uiPriority="9" w:unhideWhenUsed="1" w:qFormat="1"/>
-    <w:lsdException w:name="heading 6" w:semiHidden="1" w:uiPriority="9" w:unhideWhenUsed="1" w:qFormat="1"/>
-    <w:lsdException w:name="heading 7" w:semiHidden="1" w:uiPriority="9" w:unhideWhenUsed="1" w:qFormat="1"/>
-    <w:lsdException w:name="heading 8" w:semiHidden="1" w:uiPriority="9" w:unhideWhenUsed="1" w:qFormat="1"/>
-    <w:lsdException w:name="heading 9" w:semiHidden="1" w:uiPriority="9" w:unhideWhenUsed="1" w:qFormat="1"/>
-    <w:lsdException w:name="index 1" w:semiHidden="1" w:unhideWhenUsed="1"/>
-    <w:lsdException w:name="index 2" w:semiHidden="1" w:unhideWhenUsed="1"/>
-    <w:lsdException w:name="index 3" w:semiHidden="1" w:unhideWhenUsed="1"/>
-    <w:lsdException w:name="index 4" w:semiHidden="1" w:unhideWhenUsed="1"/>
-    <w:lsdException w:name="index 5" w:semiHidden="1" w:unhideWhenUsed="1"/>
-    <w:lsdException w:name="index 6" w:semiHidden="1" w:unhideWhenUsed="1"/>
-    <w:lsdException w:name="index 7" w:semiHidden="1" w:unhideWhenUsed="1"/>
-    <w:lsdException w:name="index 8" w:semiHidden="1" w:unhideWhenUsed="1"/>
-    <w:lsdException w:name="index 9" w:semiHidden="1" w:unhideWhenUsed="1"/>
-    <w:lsdException w:name="toc 1" w:semiHidden="1" w:uiPriority="39" w:unhideWhenUsed="1"/>
-    <w:lsdException w:name="toc 2" w:semiHidden="1" w:uiPriority="39" w:unhideWhenUsed="1"/>
-    <w:lsdException w:name="toc 3" w:semiHidden="1" w:uiPriority="39" w:unhideWhenUsed="1"/>
-    <w:lsdException w:name="toc 4" w:semiHidden="1" w:uiPriority="39" w:unhideWhenUsed="1"/>
-    <w:lsdException w:name="toc 5" w:semiHidden="1" w:uiPriority="39" w:unhideWhenUsed="1"/>
-    <w:lsdException w:name="toc 6" w:semiHidden="1" w:uiPriority="39" w:unhideWhenUsed="1"/>
-    <w:lsdException w:name="toc 7" w:semiHidden="1" w:uiPriority="39" w:unhideWhenUsed="1"/>
-    <w:lsdException w:name="toc 8" w:semiHidden="1" w:uiPriority="39" w:unhideWhenUsed="1"/>
-    <w:lsdException w:name="toc 9" w:semiHidden="1" w:uiPriority="39" w:unhideWhenUsed="1"/>
-    <w:lsdException w:name="Normal Indent" w:semiHidden="1" w:unhideWhenUsed="1"/>
-    <w:lsdException w:name="footnote text" w:semiHidden="1" w:unhideWhenUsed="1"/>
-    <w:lsdException w:name="annotation text" w:semiHidden="1" w:unhideWhenUsed="1"/>
-    <w:lsdException w:name="header" w:semiHidden="1" w:unhideWhenUsed="1"/>
-    <w:lsdException w:name="footer" w:semiHidden="1" w:unhideWhenUsed="1"/>
-    <w:lsdException w:name="index heading" w:semiHidden="1" w:unhideWhenUsed="1"/>
-    <w:lsdException w:name="caption" w:semiHidden="1" w:uiPriority="35" w:unhideWhenUsed="1" w:qFormat="1"/>
-    <w:lsdException w:name="table of figures" w:semiHidden="1" w:unhideWhenUsed="1"/>
-    <w:lsdException w:name="envelope address" w:semiHidden="1" w:unhideWhenUsed="1"/>
-    <w:lsdException w:name="envelope return" w:semiHidden="1" w:unhideWhenUsed="1"/>
-    <w:lsdException w:name="footnote reference" w:semiHidden="1" w:unhideWhenUsed="1"/>
-    <w:lsdException w:name="annotation reference" w:semiHidden="1" w:unhideWhenUsed="1"/>
-    <w:lsdException w:name="line number" w:semiHidden="1" w:unhideWhenUsed="1"/>
-    <w:lsdException w:name="page number" w:semiHidden="1" w:unhideWhenUsed="1"/>
-    <w:lsdException w:name="endnote reference" w:semiHidden="1" w:unhideWhenUsed="1"/>
-    <w:lsdException w:name="endnote text" w:semiHidden="1" w:unhideWhenUsed="1"/>
-    <w:lsdException w:name="table of authorities" w:semiHidden="1" w:unhideWhenUsed="1"/>
-    <w:lsdException w:name="macro" w:semiHidden="1" w:unhideWhenUsed="1"/>
-    <w:lsdException w:name="toa heading" w:semiHidden="1" w:unhideWhenUsed="1"/>
-    <w:lsdException w:name="List" w:semiHidden="1" w:unhideWhenUsed="1"/>
-    <w:lsdException w:name="List Bullet" w:semiHidden="1" w:unhideWhenUsed="1"/>
-    <w:lsdException w:name="List Number" w:semiHidden="1" w:unhideWhenUsed="1"/>
-    <w:lsdException w:name="List 2" w:semiHidden="1" w:unhideWhenUsed="1"/>
-    <w:lsdException w:name="List 3" w:semiHidden="1" w:unhideWhenUsed="1"/>
-    <w:lsdException w:name="List 4" w:semiHidden="1" w:unhideWhenUsed="1"/>
-    <w:lsdException w:name="List 5" w:semiHidden="1" w:unhideWhenUsed="1"/>
-    <w:lsdException w:name="List Bullet 2" w:semiHidden="1" w:unhideWhenUsed="1"/>
-    <w:lsdException w:name="List Bullet 3" w:semiHidden="1" w:unhideWhenUsed="1"/>
-    <w:lsdException w:name="List Bullet 4" w:semiHidden="1" w:unhideWhenUsed="1"/>
-    <w:lsdException w:name="List Bullet 5" w:semiHidden="1" w:unhideWhenUsed="1"/>
-    <w:lsdException w:name="List Number 2" w:semiHidden="1" w:unhideWhenUsed="1"/>
-    <w:lsdException w:name="List Number 3" w:semiHidden="1" w:unhideWhenUsed="1"/>
-    <w:lsdException w:name="List Number 4" w:semiHidden="1" w:unhideWhenUsed="1"/>
-    <w:lsdException w:name="List Number 5" w:semiHidden="1" w:unhideWhenUsed="1"/>
-    <w:lsdException w:name="Title" w:uiPriority="10" w:qFormat="1"/>
-    <w:lsdException w:name="Closing" w:semiHidden="1" w:unhideWhenUsed="1"/>
-    <w:lsdException w:name="Signature" w:semiHidden="1" w:unhideWhenUsed="1"/>
-    <w:lsdException w:name="Default Paragraph Font" w:semiHidden="1" w:uiPriority="1" w:unhideWhenUsed="1"/>
-    <w:lsdException w:name="Body Text" w:semiHidden="1" w:unhideWhenUsed="1"/>
-    <w:lsdException w:name="Body Text Indent" w:semiHidden="1" w:unhideWhenUsed="1"/>
-    <w:lsdException w:name="List Continue" w:semiHidden="1" w:unhideWhenUsed="1"/>
-    <w:lsdException w:name="List Continue 2" w:semiHidden="1" w:unhideWhenUsed="1"/>
-    <w:lsdException w:name="List Continue 3" w:semiHidden="1" w:unhideWhenUsed="1"/>
-    <w:lsdException w:name="List Continue 4" w:semiHidden="1" w:unhideWhenUsed="1"/>
-    <w:lsdException w:name="List Continue 5" w:semiHidden="1" w:unhideWhenUsed="1"/>
-    <w:lsdException w:name="Message Header" w:semiHidden="1" w:unhideWhenUsed="1"/>
-    <w:lsdException w:name="Subtitle" w:uiPriority="11" w:qFormat="1"/>
-    <w:lsdException w:name="Salutation" w:semiHidden="1" w:unhideWhenUsed="1"/>
-    <w:lsdException w:name="Date" w:semiHidden="1" w:unhideWhenUsed="1"/>
-    <w:lsdException w:name="Body Text First Indent" w:semiHidden="1" w:unhideWhenUsed="1"/>
-    <w:lsdException w:name="Body Text First Indent 2" w:semiHidden="1" w:unhideWhenUsed="1"/>
-    <w:lsdException w:name="Note Heading" w:semiHidden="1" w:unhideWhenUsed="1"/>
-    <w:lsdException w:name="Body Text 2" w:semiHidden="1" w:unhideWhenUsed="1"/>
-    <w:lsdException w:name="Body Text 3" w:semiHidden="1" w:unhideWhenUsed="1"/>
-    <w:lsdException w:name="Body Text Indent 2" w:semiHidden="1" w:unhideWhenUsed="1"/>
-    <w:lsdException w:name="Body Text Indent 3" w:semiHidden="1" w:unhideWhenUsed="1"/>
-    <w:lsdException w:name="Block Text" w:semiHidden="1" w:unhideWhenUsed="1"/>
-    <w:lsdException w:name="Hyperlink" w:semiHidden="1" w:unhideWhenUsed="1"/>
-    <w:lsdException w:name="FollowedHyperlink" w:semiHidden="1" w:unhideWhenUsed="1"/>
-    <w:lsdException w:name="Strong" w:uiPriority="22" w:qFormat="1"/>
-    <w:lsdException w:name="Emphasis" w:uiPriority="20" w:qFormat="1"/>
-    <w:lsdException w:name="Document Map" w:semiHidden="1" w:unhideWhenUsed="1"/>
-    <w:lsdException w:name="Plain Text" w:semiHidden="1" w:unhideWhenUsed="1"/>
-    <w:lsdException w:name="E-mail Signature" w:semiHidden="1" w:unhideWhenUsed="1"/>
-    <w:lsdException w:name="HTML Top of Form" w:semiHidden="1" w:unhideWhenUsed="1"/>
-    <w:lsdException w:name="HTML Bottom of Form" w:semiHidden="1" w:unhideWhenUsed="1"/>
-    <w:lsdException w:name="Normal (Web)" w:semiHidden="1" w:unhideWhenUsed="1"/>
-    <w:lsdException w:name="HTML Acronym" w:semiHidden="1" w:unhideWhenUsed="1"/>
-    <w:lsdException w:name="HTML Address" w:semiHidden="1" w:unhideWhenUsed="1"/>
-    <w:lsdException w:name="HTML Cite" w:semiHidden="1" w:unhideWhenUsed="1"/>
-    <w:lsdException w:name="HTML Code" w:semiHidden="1" w:unhideWhenUsed="1"/>
-    <w:lsdException w:name="HTML Definition" w:semiHidden="1" w:unhideWhenUsed="1"/>
-    <w:lsdException w:name="HTML Keyboard" w:semiHidden="1" w:unhideWhenUsed="1"/>
-    <w:lsdException w:name="HTML Preformatted" w:semiHidden="1" w:unhideWhenUsed="1"/>
-    <w:lsdException w:name="HTML Sample" w:semiHidden="1" w:unhideWhenUsed="1"/>
-    <w:lsdException w:name="HTML Typewriter" w:semiHidden="1" w:unhideWhenUsed="1"/>
-    <w:lsdException w:name="HTML Variable" w:semiHidden="1" w:unhideWhenUsed="1"/>
-    <w:lsdException w:name="Normal Table" w:semiHidden="1" w:unhideWhenUsed="1"/>
-    <w:lsdException w:name="annotation subject" w:semiHidden="1" w:unhideWhenUsed="1"/>
-    <w:lsdException w:name="No List" w:semiHidden="1" w:unhideWhenUsed="1"/>
-    <w:lsdException w:name="Outline List 1" w:semiHidden="1" w:unhideWhenUsed="1"/>
-    <w:lsdException w:name="Outline List 2" w:semiHidden="1" w:unhideWhenUsed="1"/>
-    <w:lsdException w:name="Outline List 3" w:semiHidden="1" w:unhideWhenUsed="1"/>
-    <w:lsdException w:name="Table Simple 1" w:semiHidden="1" w:unhideWhenUsed="1"/>
-    <w:lsdException w:name="Table Simple 2" w:semiHidden="1" w:unhideWhenUsed="1"/>
-    <w:lsdException w:name="Table Simple 3" w:semiHidden="1" w:unhideWhenUsed="1"/>
-    <w:lsdException w:name="Table Classic 1" w:semiHidden="1" w:unhideWhenUsed="1"/>
-    <w:lsdException w:name="Table Classic 2" w:semiHidden="1" w:unhideWhenUsed="1"/>
-    <w:lsdException w:name="Table Classic 3" w:semiHidden="1" w:unhideWhenUsed="1"/>
-    <w:lsdException w:name="Table Classic 4" w:semiHidden="1" w:unhideWhenUsed="1"/>
-    <w:lsdException w:name="Table Colorful 1" w:semiHidden="1" w:unhideWhenUsed="1"/>
-    <w:lsdException w:name="Table Colorful 2" w:semiHidden="1" w:unhideWhenUsed="1"/>
-    <w:lsdException w:name="Table Colorful 3" w:semiHidden="1" w:unhideWhenUsed="1"/>
-    <w:lsdException w:name="Table Columns 1" w:semiHidden="1" w:unhideWhenUsed="1"/>
-    <w:lsdException w:name="Table Columns 2" w:semiHidden="1" w:unhideWhenUsed="1"/>
-    <w:lsdException w:name="Table Columns 3" w:semiHidden="1" w:unhideWhenUsed="1"/>
-    <w:lsdException w:name="Table Columns 4" w:semiHidden="1" w:unhideWhenUsed="1"/>
-    <w:lsdException w:name="Table Columns 5" w:semiHidden="1" w:unhideWhenUsed="1"/>
-    <w:lsdException w:name="Table Grid 1" w:semiHidden="1" w:unhideWhenUsed="1"/>
-    <w:lsdException w:name="Table Grid 2" w:semiHidden="1" w:unhideWhenUsed="1"/>
-    <w:lsdException w:name="Table Grid 3" w:semiHidden="1" w:unhideWhenUsed="1"/>
-    <w:lsdException w:name="Table Grid 4" w:semiHidden="1" w:unhideWhenUsed="1"/>
-    <w:lsdException w:name="Table Grid 5" w:semiHidden="1" w:unhideWhenUsed="1"/>
-    <w:lsdException w:name="Table Grid 6" w:semiHidden="1" w:unhideWhenUsed="1"/>
-    <w:lsdException w:name="Table Grid 7" w:semiHidden="1" w:unhideWhenUsed="1"/>
-    <w:lsdException w:name="Table Grid 8" w:semiHidden="1" w:unhideWhenUsed="1"/>
-    <w:lsdException w:name="Table List 1" w:semiHidden="1" w:unhideWhenUsed="1"/>
-    <w:lsdException w:name="Table List 2" w:semiHidden="1" w:unhideWhenUsed="1"/>
-    <w:lsdException w:name="Table List 3" w:semiHidden="1" w:unhideWhenUsed="1"/>
-    <w:lsdException w:name="Table List 4" w:semiHidden="1" w:unhideWhenUsed="1"/>
-    <w:lsdException w:name="Table List 5" w:semiHidden="1" w:unhideWhenUsed="1"/>
-    <w:lsdException w:name="Table List 6" w:semiHidden="1" w:unhideWhenUsed="1"/>
-    <w:lsdException w:name="Table List 7" w:semiHidden="1" w:unhideWhenUsed="1"/>
-    <w:lsdException w:name="Table List 8" w:semiHidden="1" w:unhideWhenUsed="1"/>
-    <w:lsdException w:name="Table 3D effects 1" w:semiHidden="1" w:unhideWhenUsed="1"/>
-    <w:lsdException w:name="Table 3D effects 2" w:semiHidden="1" w:unhideWhenUsed="1"/>
-    <w:lsdException w:name="Table 3D effects 3" w:semiHidden="1" w:unhideWhenUsed="1"/>
-    <w:lsdException w:name="Table Contemporary" w:semiHidden="1" w:unhideWhenUsed="1"/>
-    <w:lsdException w:name="Table Elegant" w:semiHidden="1" w:unhideWhenUsed="1"/>
-    <w:lsdException w:name="Table Professional" w:semiHidden="1" w:unhideWhenUsed="1"/>
-    <w:lsdException w:name="Table Subtle 1" w:semiHidden="1" w:unhideWhenUsed="1"/>
-    <w:lsdException w:name="Table Subtle 2" w:semiHidden="1" w:unhideWhenUsed="1"/>
-    <w:lsdException w:name="Table Web 1" w:semiHidden="1" w:unhideWhenUsed="1"/>
-    <w:lsdException w:name="Table Web 2" w:semiHidden="1" w:unhideWhenUsed="1"/>
-    <w:lsdException w:name="Table Web 3" w:semiHidden="1" w:unhideWhenUsed="1"/>
-    <w:lsdException w:name="Balloon Text" w:semiHidden="1" w:unhideWhenUsed="1"/>
-    <w:lsdException w:name="Table Grid" w:uiPriority="39"/>
-    <w:lsdException w:name="Table Theme" w:semiHidden="1" w:unhideWhenUsed="1"/>
-    <w:lsdException w:name="Placeholder Text" w:semiHidden="1"/>
-    <w:lsdException w:name="No Spacing" w:uiPriority="1" w:qFormat="1"/>
-    <w:lsdException w:name="Light Shading" w:uiPriority="60"/>
-    <w:lsdException w:name="Light List" w:uiPriority="61"/>
-    <w:lsdException w:name="Light Grid" w:uiPriority="62"/>
-    <w:lsdException w:name="Medium Shading 1" w:uiPriority="63"/>
-    <w:lsdException w:name="Medium Shading 2" w:uiPriority="64"/>
-    <w:lsdException w:name="Medium List 1" w:uiPriority="65"/>
-    <w:lsdException w:name="Medium List 2" w:uiPriority="66"/>
-    <w:lsdException w:name="Medium Grid 1" w:uiPriority="67"/>
-    <w:lsdException w:name="Medium Grid 2" w:uiPriority="68"/>
-    <w:lsdException w:name="Medium Grid 3" w:uiPriority="69"/>
-    <w:lsdException w:name="Dark List" w:uiPriority="70"/>
-    <w:lsdException w:name="Colorful Shading" w:uiPriority="71"/>
-    <w:lsdException w:name="Colorful List" w:uiPriority="72"/>
-    <w:lsdException w:name="Colorful Grid" w:uiPriority="73"/>
-    <w:lsdException w:name="Light Shading Accent 1" w:uiPriority="60"/>
-    <w:lsdException w:name="Light List Accent 1" w:uiPriority="61"/>
-    <w:lsdException w:name="Light Grid Accent 1" w:uiPriority="62"/>
-    <w:lsdException w:name="Medium Shading 1 Accent 1" w:uiPriority="63"/>
-    <w:lsdException w:name="Medium Shading 2 Accent 1" w:uiPriority="64"/>
-    <w:lsdException w:name="Medium List 1 Accent 1" w:uiPriority="65"/>
-    <w:lsdException w:name="Revision" w:semiHidden="1"/>
-    <w:lsdException w:name="List Paragraph" w:uiPriority="34" w:qFormat="1"/>
-    <w:lsdException w:name="Quote" w:uiPriority="29" w:qFormat="1"/>
-    <w:lsdException w:name="Intense Quote" w:uiPriority="30" w:qFormat="1"/>
-    <w:lsdException w:name="Medium List 2 Accent 1" w:uiPriority="66"/>
-    <w:lsdException w:name="Medium Grid 1 Accent 1" w:uiPriority="67"/>
-    <w:lsdException w:name="Medium Grid 2 Accent 1" w:uiPriority="68"/>
-    <w:lsdException w:name="Medium Grid 3 Accent 1" w:uiPriority="69"/>
-    <w:lsdException w:name="Dark List Accent 1" w:uiPriority="70"/>
-    <w:lsdException w:name="Colorful Shading Accent 1" w:uiPriority="71"/>
-    <w:lsdException w:name="Colorful List Accent 1" w:uiPriority="72"/>
-    <w:lsdException w:name="Colorful Grid Accent 1" w:uiPriority="73"/>
-    <w:lsdException w:name="Light Shading Accent 2" w:uiPriority="60"/>
-    <w:lsdException w:name="Light List Accent 2" w:uiPriority="61"/>
-    <w:lsdException w:name="Light Grid Accent 2" w:uiPriority="62"/>
-    <w:lsdException w:name="Medium Shading 1 Accent 2" w:uiPriority="63"/>
-    <w:lsdException w:name="Medium Shading 2 Accent 2" w:uiPriority="64"/>
-    <w:lsdException w:name="Medium List 1 Accent 2" w:uiPriority="65"/>
-    <w:lsdException w:name="Medium List 2 Accent 2" w:uiPriority="66"/>
-    <w:lsdException w:name="Medium Grid 1 Accent 2" w:uiPriority="67"/>
-    <w:lsdException w:name="Medium Grid 2 Accent 2" w:uiPriority="68"/>
-    <w:lsdException w:name="Medium Grid 3 Accent 2" w:uiPriority="69"/>
-    <w:lsdException w:name="Dark List Accent 2" w:uiPriority="70"/>
-    <w:lsdException w:name="Colorful Shading Accent 2" w:uiPriority="71"/>
-    <w:lsdException w:name="Colorful List Accent 2" w:uiPriority="72"/>
-    <w:lsdException w:name="Colorful Grid Accent 2" w:uiPriority="73"/>
-    <w:lsdException w:name="Light Shading Accent 3" w:uiPriority="60"/>
-    <w:lsdException w:name="Light List Accent 3" w:uiPriority="61"/>
-    <w:lsdException w:name="Light Grid Accent 3" w:uiPriority="62"/>
-    <w:lsdException w:name="Medium Shading 1 Accent 3" w:uiPriority="63"/>
-    <w:lsdException w:name="Medium Shading 2 Accent 3" w:uiPriority="64"/>
-    <w:lsdException w:name="Medium List 1 Accent 3" w:uiPriority="65"/>
-    <w:lsdException w:name="Medium List 2 Accent 3" w:uiPriority="66"/>
-    <w:lsdException w:name="Medium Grid 1 Accent 3" w:uiPriority="67"/>
-    <w:lsdException w:name="Medium Grid 2 Accent 3" w:uiPriority="68"/>
-    <w:lsdException w:name="Medium Grid 3 Accent 3" w:uiPriority="69"/>
-    <w:lsdException w:name="Dark List Accent 3" w:uiPriority="70"/>
-    <w:lsdException w:name="Colorful Shading Accent 3" w:uiPriority="71"/>
-    <w:lsdException w:name="Colorful List Accent 3" w:uiPriority="72"/>
-    <w:lsdException w:name="Colorful Grid Accent 3" w:uiPriority="73"/>
-    <w:lsdException w:name="Light Shading Accent 4" w:uiPriority="60"/>
-    <w:lsdException w:name="Light List Accent 4" w:uiPriority="61"/>
-    <w:lsdException w:name="Light Grid Accent 4" w:uiPriority="62"/>
-    <w:lsdException w:name="Medium Shading 1 Accent 4" w:uiPriority="63"/>
-    <w:lsdException w:name="Medium Shading 2 Accent 4" w:uiPriority="64"/>
-    <w:lsdException w:name="Medium List 1 Accent 4" w:uiPriority="65"/>
-    <w:lsdException w:name="Medium List 2 Accent 4" w:uiPriority="66"/>
-    <w:lsdException w:name="Medium Grid 1 Accent 4" w:uiPriority="67"/>
-    <w:lsdException w:name="Medium Grid 2 Accent 4" w:uiPriority="68"/>
-    <w:lsdException w:name="Medium Grid 3 Accent 4" w:uiPriority="69"/>
-    <w:lsdException w:name="Dark List Accent 4" w:uiPriority="70"/>
-    <w:lsdException w:name="Colorful Shading Accent 4" w:uiPriority="71"/>
-    <w:lsdException w:name="Colorful List Accent 4" w:uiPriority="72"/>
-    <w:lsdException w:name="Colorful Grid Accent 4" w:uiPriority="73"/>
-    <w:lsdException w:name="Light Shading Accent 5" w:uiPriority="60"/>
-    <w:lsdException w:name="Light List Accent 5" w:uiPriority="61"/>
-    <w:lsdException w:name="Light Grid Accent 5" w:uiPriority="62"/>
-    <w:lsdException w:name="Medium Shading 1 Accent 5" w:uiPriority="63"/>
-    <w:lsdException w:name="Medium Shading 2 Accent 5" w:uiPriority="64"/>
-    <w:lsdException w:name="Medium List 1 Accent 5" w:uiPriority="65"/>
-    <w:lsdException w:name="Medium List 2 Accent 5" w:uiPriority="66"/>
-    <w:lsdException w:name="Medium Grid 1 Accent 5" w:uiPriority="67"/>
-    <w:lsdException w:name="Medium Grid 2 Accent 5" w:uiPriority="68"/>
-    <w:lsdException w:name="Medium Grid 3 Accent 5" w:uiPriority="69"/>
-    <w:lsdException w:name="Dark List Accent 5" w:uiPriority="70"/>
-    <w:lsdException w:name="Colorful Shading Accent 5" w:uiPriority="71"/>
-    <w:lsdException w:name="Colorful List Accent 5" w:uiPriority="72"/>
-    <w:lsdException w:name="Colorful Grid Accent 5" w:uiPriority="73"/>
-    <w:lsdException w:name="Light Shading Accent 6" w:uiPriority="60"/>
-    <w:lsdException w:name="Light List Accent 6" w:uiPriority="61"/>
-    <w:lsdException w:name="Light Grid Accent 6" w:uiPriority="62"/>
-    <w:lsdException w:name="Medium Shading 1 Accent 6" w:uiPriority="63"/>
-    <w:lsdException w:name="Medium Shading 2 Accent 6" w:uiPriority="64"/>
-    <w:lsdException w:name="Medium List 1 Accent 6" w:uiPriority="65"/>
-    <w:lsdException w:name="Medium List 2 Accent 6" w:uiPriority="66"/>
-    <w:lsdException w:name="Medium Grid 1 Accent 6" w:uiPriority="67"/>
-    <w:lsdException w:name="Medium Grid 2 Accent 6" w:uiPriority="68"/>
-    <w:lsdException w:name="Medium Grid 3 Accent 6" w:uiPriority="69"/>
-    <w:lsdException w:name="Dark List Accent 6" w:uiPriority="70"/>
-    <w:lsdException w:name="Colorful Shading Accent 6" w:uiPriority="71"/>
-    <w:lsdException w:name="Colorful List Accent 6" w:uiPriority="72"/>
-    <w:lsdException w:name="Colorful Grid Accent 6" w:uiPriority="73"/>
-    <w:lsdException w:name="Subtle Emphasis" w:uiPriority="19" w:qFormat="1"/>
-    <w:lsdException w:name="Intense Emphasis" w:uiPriority="21" w:qFormat="1"/>
-    <w:lsdException w:name="Subtle Reference" w:uiPriority="31" w:qFormat="1"/>
-    <w:lsdException w:name="Intense Reference" w:uiPriority="32" w:qFormat="1"/>
-    <w:lsdException w:name="Book Title" w:uiPriority="33" w:qFormat="1"/>
-    <w:lsdException w:name="Bibliography" w:semiHidden="1" w:uiPriority="37" w:unhideWhenUsed="1"/>
-    <w:lsdException w:name="TOC Heading" w:semiHidden="1" w:uiPriority="39" w:unhideWhenUsed="1" w:qFormat="1"/>
-    <w:lsdException w:name="Plain Table 1" w:uiPriority="41"/>
-    <w:lsdException w:name="Plain Table 2" w:uiPriority="42"/>
-    <w:lsdException w:name="Plain Table 3" w:uiPriority="43"/>
-    <w:lsdException w:name="Plain Table 4" w:uiPriority="44"/>
-    <w:lsdException w:name="Plain Table 5" w:uiPriority="45"/>
-    <w:lsdException w:name="Grid Table Light" w:uiPriority="40"/>
-    <w:lsdException w:name="Grid Table 1 Light" w:uiPriority="46"/>
-    <w:lsdException w:name="Grid Table 2" w:uiPriority="47"/>
-    <w:lsdException w:name="Grid Table 3" w:uiPriority="48"/>
-    <w:lsdException w:name="Grid Table 4" w:uiPriority="49"/>
-    <w:lsdException w:name="Grid Table 5 Dark" w:uiPriority="50"/>
-    <w:lsdException w:name="Grid Table 6 Colorful" w:uiPriority="51"/>
-    <w:lsdException w:name="Grid Table 7 Colorful" w:uiPriority="52"/>
-    <w:lsdException w:name="Grid Table 1 Light Accent 1" w:uiPriority="46"/>
-    <w:lsdException w:name="Grid Table 2 Accent 1" w:uiPriority="47"/>
-    <w:lsdException w:name="Grid Table 3 Accent 1" w:uiPriority="48"/>
-    <w:lsdException w:name="Grid Table 4 Accent 1" w:uiPriority="49"/>
-    <w:lsdException w:name="Grid Table 5 Dark Accent 1" w:uiPriority="50"/>
-    <w:lsdException w:name="Grid Table 6 Colorful Accent 1" w:uiPriority="51"/>
-    <w:lsdException w:name="Grid Table 7 Colorful Accent 1" w:uiPriority="52"/>
-    <w:lsdException w:name="Grid Table 1 Light Accent 2" w:uiPriority="46"/>
-    <w:lsdException w:name="Grid Table 2 Accent 2" w:uiPriority="47"/>
-    <w:lsdException w:name="Grid Table 3 Accent 2" w:uiPriority="48"/>
-    <w:lsdException w:name="Grid Table 4 Accent 2" w:uiPriority="49"/>
-    <w:lsdException w:name="Grid Table 5 Dark Accent 2" w:uiPriority="50"/>
-    <w:lsdException w:name="Grid Table 6 Colorful Accent 2" w:uiPriority="51"/>
-    <w:lsdException w:name="Grid Table 7 Colorful Accent 2" w:uiPriority="52"/>
-    <w:lsdException w:name="Grid Table 1 Light Accent 3" w:uiPriority="46"/>
-    <w:lsdException w:name="Grid Table 2 Accent 3" w:uiPriority="47"/>
-    <w:lsdException w:name="Grid Table 3 Accent 3" w:uiPriority="48"/>
-    <w:lsdException w:name="Grid Table 4 Accent 3" w:uiPriority="49"/>
-    <w:lsdException w:name="Grid Table 5 Dark Accent 3" w:uiPriority="50"/>
-    <w:lsdException w:name="Grid Table 6 Colorful Accent 3" w:uiPriority="51"/>
-    <w:lsdException w:name="Grid Table 7 Colorful Accent 3" w:uiPriority="52"/>
-    <w:lsdException w:name="Grid Table 1 Light Accent 4" w:uiPriority="46"/>
-    <w:lsdException w:name="Grid Table 2 Accent 4" w:uiPriority="47"/>
-    <w:lsdException w:name="Grid Table 3 Accent 4" w:uiPriority="48"/>
-    <w:lsdException w:name="Grid Table 4 Accent 4" w:uiPriority="49"/>
-    <w:lsdException w:name="Grid Table 5 Dark Accent 4" w:uiPriority="50"/>
-    <w:lsdException w:name="Grid Table 6 Colorful Accent 4" w:uiPriority="51"/>
-    <w:lsdException w:name="Grid Table 7 Colorful Accent 4" w:uiPriority="52"/>
-    <w:lsdException w:name="Grid Table 1 Light Accent 5" w:uiPriority="46"/>
-    <w:lsdException w:name="Grid Table 2 Accent 5" w:uiPriority="47"/>
-    <w:lsdException w:name="Grid Table 3 Accent 5" w:uiPriority="48"/>
-    <w:lsdException w:name="Grid Table 4 Accent 5" w:uiPriority="49"/>
-    <w:lsdException w:name="Grid Table 5 Dark Accent 5" w:uiPriority="50"/>
-    <w:lsdException w:name="Grid Table 6 Colorful Accent 5" w:uiPriority="51"/>
-    <w:lsdException w:name="Grid Table 7 Colorful Accent 5" w:uiPriority="52"/>
-    <w:lsdException w:name="Grid Table 1 Light Accent 6" w:uiPriority="46"/>
-    <w:lsdException w:name="Grid Table 2 Accent 6" w:uiPriority="47"/>
-    <w:lsdException w:name="Grid Table 3 Accent 6" w:uiPriority="48"/>
-    <w:lsdException w:name="Grid Table 4 Accent 6" w:uiPriority="49"/>
-    <w:lsdException w:name="Grid Table 5 Dark Accent 6" w:uiPriority="50"/>
-    <w:lsdException w:name="Grid Table 6 Colorful Accent 6" w:uiPriority="51"/>
-    <w:lsdException w:name="Grid Table 7 Colorful Accent 6" w:uiPriority="52"/>
-    <w:lsdException w:name="List Table 1 Light" w:uiPriority="46"/>
-    <w:lsdException w:name="List Table 2" w:uiPriority="47"/>
-    <w:lsdException w:name="List Table 3" w:uiPriority="48"/>
-    <w:lsdException w:name="List Table 4" w:uiPriority="49"/>
-    <w:lsdException w:name="List Table 5 Dark" w:uiPriority="50"/>
-    <w:lsdException w:name="List Table 6 Colorful" w:uiPriority="51"/>
-    <w:lsdException w:name="List Table 7 Colorful" w:uiPriority="52"/>
-    <w:lsdException w:name="List Table 1 Light Accent 1" w:uiPriority="46"/>
-    <w:lsdException w:name="List Table 2 Accent 1" w:uiPriority="47"/>
-    <w:lsdException w:name="List Table 3 Accent 1" w:uiPriority="48"/>
-    <w:lsdException w:name="List Table 4 Accent 1" w:uiPriority="49"/>
-    <w:lsdException w:name="List Table 5 Dark Accent 1" w:uiPriority="50"/>
-    <w:lsdException w:name="List Table 6 Colorful Accent 1" w:uiPriority="51"/>
-    <w:lsdException w:name="List Table 7 Colorful Accent 1" w:uiPriority="52"/>
-    <w:lsdException w:name="List Table 1 Light Accent 2" w:uiPriority="46"/>
-    <w:lsdException w:name="List Table 2 Accent 2" w:uiPriority="47"/>
-    <w:lsdException w:name="List Table 3 Accent 2" w:uiPriority="48"/>
-    <w:lsdException w:name="List Table 4 Accent 2" w:uiPriority="49"/>
-    <w:lsdException w:name="List Table 5 Dark Accent 2" w:uiPriority="50"/>
-    <w:lsdException w:name="List Table 6 Colorful Accent 2" w:uiPriority="51"/>
-    <w:lsdException w:name="List Table 7 Colorful Accent 2" w:uiPriority="52"/>
-    <w:lsdException w:name="List Table 1 Light Accent 3" w:uiPriority="46"/>
-    <w:lsdException w:name="List Table 2 Accent 3" w:uiPriority="47"/>
-    <w:lsdException w:name="List Table 3 Accent 3" w:uiPriority="48"/>
-    <w:lsdException w:name="List Table 4 Accent 3" w:uiPriority="49"/>
-    <w:lsdException w:name="List Table 5 Dark Accent 3" w:uiPriority="50"/>
-    <w:lsdException w:name="List Table 6 Colorful Accent 3" w:uiPriority="51"/>
-    <w:lsdException w:name="List Table 7 Colorful Accent 3" w:uiPriority="52"/>
-    <w:lsdException w:name="List Table 1 Light Accent 4" w:uiPriority="46"/>
-    <w:lsdException w:name="List Table 2 Accent 4" w:uiPriority="47"/>
-    <w:lsdException w:name="List Table 3 Accent 4" w:uiPriority="48"/>
-    <w:lsdException w:name="List Table 4 Accent 4" w:uiPriority="49"/>
-    <w:lsdException w:name="List Table 5 Dark Accent 4" w:uiPriority="50"/>
-    <w:lsdException w:name="List Table 6 Colorful Accent 4" w:uiPriority="51"/>
-    <w:lsdException w:name="List Table 7 Colorful Accent 4" w:uiPriority="52"/>
-    <w:lsdException w:name="List Table 1 Light Accent 5" w:uiPriority="46"/>
-    <w:lsdException w:name="List Table 2 Accent 5" w:uiPriority="47"/>
-    <w:lsdException w:name="List Table 3 Accent 5" w:uiPriority="48"/>
-    <w:lsdException w:name="List Table 4 Accent 5" w:uiPriority="49"/>
-    <w:lsdException w:name="List Table 5 Dark Accent 5" w:uiPriority="50"/>
-    <w:lsdException w:name="List Table 6 Colorful Accent 5" w:uiPriority="51"/>
-    <w:lsdException w:name="List Table 7 Colorful Accent 5" w:uiPriority="52"/>
-    <w:lsdException w:name="List Table 1 Light Accent 6" w:uiPriority="46"/>
-    <w:lsdException w:name="List Table 2 Accent 6" w:uiPriority="47"/>
-    <w:lsdException w:name="List Table 3 Accent 6" w:uiPriority="48"/>
-    <w:lsdException w:name="List Table 4 Accent 6" w:uiPriority="49"/>
-    <w:lsdException w:name="List Table 5 Dark Accent 6" w:uiPriority="50"/>
-    <w:lsdException w:name="List Table 6 Colorful Accent 6" w:uiPriority="51"/>
-    <w:lsdException w:name="List Table 7 Colorful Accent 6" w:uiPriority="52"/>
-    <w:lsdException w:name="Mention" w:semiHidden="1" w:unhideWhenUsed="1"/>
-    <w:lsdException w:name="Smart Hyperlink" w:semiHidden="1" w:unhideWhenUsed="1"/>
-    <w:lsdException w:name="Hashtag" w:semiHidden="1" w:unhideWhenUsed="1"/>
-    <w:lsdException w:name="Unresolved Mention" w:semiHidden="1" w:unhideWhenUsed="1"/>
-    <w:lsdException w:name="Smart Link" w:semiHidden="1" w:unhideWhenUsed="1"/>
+  <w:latentStyles w:defLockedState="0" w:defUIPriority="99" w:defSemiHidden="1" w:defUnhideWhenUsed="1" w:defQFormat="0" w:count="267">
+    <w:lsdException w:name="Normal" w:semiHidden="0" w:uiPriority="0" w:unhideWhenUsed="0" w:qFormat="1"/>
+    <w:lsdException w:name="heading 1" w:semiHidden="0" w:uiPriority="9" w:unhideWhenUsed="0" w:qFormat="1"/>
+    <w:lsdException w:name="heading 2" w:uiPriority="9" w:qFormat="1"/>
+    <w:lsdException w:name="heading 3" w:uiPriority="9" w:qFormat="1"/>
+    <w:lsdException w:name="heading 4" w:uiPriority="9" w:qFormat="1"/>
+    <w:lsdException w:name="heading 5" w:uiPriority="9" w:qFormat="1"/>
+    <w:lsdException w:name="heading 6" w:uiPriority="9" w:qFormat="1"/>
+    <w:lsdException w:name="heading 7" w:uiPriority="9" w:qFormat="1"/>
+    <w:lsdException w:name="heading 8" w:uiPriority="9" w:qFormat="1"/>
+    <w:lsdException w:name="heading 9" w:uiPriority="9" w:qFormat="1"/>
+    <w:lsdException w:name="toc 1" w:uiPriority="39"/>
+    <w:lsdException w:name="toc 2" w:uiPriority="39"/>
+    <w:lsdException w:name="toc 3" w:uiPriority="39"/>
+    <w:lsdException w:name="toc 4" w:uiPriority="39"/>
+    <w:lsdException w:name="toc 5" w:uiPriority="39"/>
+    <w:lsdException w:name="toc 6" w:uiPriority="39"/>
+    <w:lsdException w:name="toc 7" w:uiPriority="39"/>
+    <w:lsdException w:name="toc 8" w:uiPriority="39"/>
+    <w:lsdException w:name="toc 9" w:uiPriority="39"/>
+    <w:lsdException w:name="caption" w:uiPriority="35" w:qFormat="1"/>
+    <w:lsdException w:name="Title" w:semiHidden="0" w:uiPriority="10" w:unhideWhenUsed="0" w:qFormat="1"/>
+    <w:lsdException w:name="Default Paragraph Font" w:uiPriority="1"/>
+    <w:lsdException w:name="Subtitle" w:semiHidden="0" w:uiPriority="11" w:unhideWhenUsed="0" w:qFormat="1"/>
+    <w:lsdException w:name="Strong" w:semiHidden="0" w:uiPriority="22" w:unhideWhenUsed="0" w:qFormat="1"/>
+    <w:lsdException w:name="Emphasis" w:semiHidden="0" w:uiPriority="20" w:unhideWhenUsed="0" w:qFormat="1"/>
+    <w:lsdException w:name="Table Grid" w:semiHidden="0" w:uiPriority="39" w:unhideWhenUsed="0"/>
+    <w:lsdException w:name="Placeholder Text" w:unhideWhenUsed="0"/>
+    <w:lsdException w:name="No Spacing" w:semiHidden="0" w:uiPriority="1" w:unhideWhenUsed="0" w:qFormat="1"/>
+    <w:lsdException w:name="Light Shading" w:semiHidden="0" w:uiPriority="60" w:unhideWhenUsed="0"/>
+    <w:lsdException w:name="Light List" w:semiHidden="0" w:uiPriority="61" w:unhideWhenUsed="0"/>
+    <w:lsdException w:name="Light Grid" w:semiHidden="0" w:uiPriority="62" w:unhideWhenUsed="0"/>
+    <w:lsdException w:name="Medium Shading 1" w:semiHidden="0" w:uiPriority="63" w:unhideWhenUsed="0"/>
+    <w:lsdException w:name="Medium Shading 2" w:semiHidden="0" w:uiPriority="64" w:unhideWhenUsed="0"/>
+    <w:lsdException w:name="Medium List 1" w:semiHidden="0" w:uiPriority="65" w:unhideWhenUsed="0"/>
+    <w:lsdException w:name="Medium List 2" w:semiHidden="0" w:uiPriority="66" w:unhideWhenUsed="0"/>
+    <w:lsdException w:name="Medium Grid 1" w:semiHidden="0" w:uiPriority="67" w:unhideWhenUsed="0"/>
+    <w:lsdException w:name="Medium Grid 2" w:semiHidden="0" w:uiPriority="68" w:unhideWhenUsed="0"/>
+    <w:lsdException w:name="Medium Grid 3" w:semiHidden="0" w:uiPriority="69" w:unhideWhenUsed="0"/>
+    <w:lsdException w:name="Dark List" w:semiHidden="0" w:uiPriority="70" w:unhideWhenUsed="0"/>
+    <w:lsdException w:name="Colorful Shading" w:semiHidden="0" w:uiPriority="71" w:unhideWhenUsed="0"/>
+    <w:lsdException w:name="Colorful List" w:semiHidden="0" w:uiPriority="72" w:unhideWhenUsed="0"/>
+    <w:lsdException w:name="Colorful Grid" w:semiHidden="0" w:uiPriority="73" w:unhideWhenUsed="0"/>
+    <w:lsdException w:name="Light Shading Accent 1" w:semiHidden="0" w:uiPriority="60" w:unhideWhenUsed="0"/>
+    <w:lsdException w:name="Light List Accent 1" w:semiHidden="0" w:uiPriority="61" w:unhideWhenUsed="0"/>
+    <w:lsdException w:name="Light Grid Accent 1" w:semiHidden="0" w:uiPriority="62" w:unhideWhenUsed="0"/>
+    <w:lsdException w:name="Medium Shading 1 Accent 1" w:semiHidden="0" w:uiPriority="63" w:unhideWhenUsed="0"/>
+    <w:lsdException w:name="Medium Shading 2 Accent 1" w:semiHidden="0" w:uiPriority="64" w:unhideWhenUsed="0"/>
+    <w:lsdException w:name="Medium List 1 Accent 1" w:semiHidden="0" w:uiPriority="65" w:unhideWhenUsed="0"/>
+    <w:lsdException w:name="Revision" w:unhideWhenUsed="0"/>
+    <w:lsdException w:name="List Paragraph" w:semiHidden="0" w:uiPriority="34" w:unhideWhenUsed="0" w:qFormat="1"/>
+    <w:lsdException w:name="Quote" w:semiHidden="0" w:uiPriority="29" w:unhideWhenUsed="0" w:qFormat="1"/>
+    <w:lsdException w:name="Intense Quote" w:semiHidden="0" w:uiPriority="30" w:unhideWhenUsed="0" w:qFormat="1"/>
+    <w:lsdException w:name="Medium List 2 Accent 1" w:semiHidden="0" w:uiPriority="66" w:unhideWhenUsed="0"/>
+    <w:lsdException w:name="Medium Grid 1 Accent 1" w:semiHidden="0" w:uiPriority="67" w:unhideWhenUsed="0"/>
+    <w:lsdException w:name="Medium Grid 2 Accent 1" w:semiHidden="0" w:uiPriority="68" w:unhideWhenUsed="0"/>
+    <w:lsdException w:name="Medium Grid 3 Accent 1" w:semiHidden="0" w:uiPriority="69" w:unhideWhenUsed="0"/>
+    <w:lsdException w:name="Dark List Accent 1" w:semiHidden="0" w:uiPriority="70" w:unhideWhenUsed="0"/>
+    <w:lsdException w:name="Colorful Shading Accent 1" w:semiHidden="0" w:uiPriority="71" w:unhideWhenUsed="0"/>
+    <w:lsdException w:name="Colorful List Accent 1" w:semiHidden="0" w:uiPriority="72" w:unhideWhenUsed="0"/>
+    <w:lsdException w:name="Colorful Grid Accent 1" w:semiHidden="0" w:uiPriority="73" w:unhideWhenUsed="0"/>
+    <w:lsdException w:name="Light Shading Accent 2" w:semiHidden="0" w:uiPriority="60" w:unhideWhenUsed="0"/>
+    <w:lsdException w:name="Light List Accent 2" w:semiHidden="0" w:uiPriority="61" w:unhideWhenUsed="0"/>
+    <w:lsdException w:name="Light Grid Accent 2" w:semiHidden="0" w:uiPriority="62" w:unhideWhenUsed="0"/>
+    <w:lsdException w:name="Medium Shading 1 Accent 2" w:semiHidden="0" w:uiPriority="63" w:unhideWhenUsed="0"/>
+    <w:lsdException w:name="Medium Shading 2 Accent 2" w:semiHidden="0" w:uiPriority="64" w:unhideWhenUsed="0"/>
+    <w:lsdException w:name="Medium List 1 Accent 2" w:semiHidden="0" w:uiPriority="65" w:unhideWhenUsed="0"/>
+    <w:lsdException w:name="Medium List 2 Accent 2" w:semiHidden="0" w:uiPriority="66" w:unhideWhenUsed="0"/>
+    <w:lsdException w:name="Medium Grid 1 Accent 2" w:semiHidden="0" w:uiPriority="67" w:unhideWhenUsed="0"/>
+    <w:lsdException w:name="Medium Grid 2 Accent 2" w:semiHidden="0" w:uiPriority="68" w:unhideWhenUsed="0"/>
+    <w:lsdException w:name="Medium Grid 3 Accent 2" w:semiHidden="0" w:uiPriority="69" w:unhideWhenUsed="0"/>
+    <w:lsdException w:name="Dark List Accent 2" w:semiHidden="0" w:uiPriority="70" w:unhideWhenUsed="0"/>
+    <w:lsdException w:name="Colorful Shading Accent 2" w:semiHidden="0" w:uiPriority="71" w:unhideWhenUsed="0"/>
+    <w:lsdException w:name="Colorful List Accent 2" w:semiHidden="0" w:uiPriority="72" w:unhideWhenUsed="0"/>
+    <w:lsdException w:name="Colorful Grid Accent 2" w:semiHidden="0" w:uiPriority="73" w:unhideWhenUsed="0"/>
+    <w:lsdException w:name="Light Shading Accent 3" w:semiHidden="0" w:uiPriority="60" w:unhideWhenUsed="0"/>
+    <w:lsdException w:name="Light List Accent 3" w:semiHidden="0" w:uiPriority="61" w:unhideWhenUsed="0"/>
+    <w:lsdException w:name="Light Grid Accent 3" w:semiHidden="0" w:uiPriority="62" w:unhideWhenUsed="0"/>
+    <w:lsdException w:name="Medium Shading 1 Accent 3" w:semiHidden="0" w:uiPriority="63" w:unhideWhenUsed="0"/>
+    <w:lsdException w:name="Medium Shading 2 Accent 3" w:semiHidden="0" w:uiPriority="64" w:unhideWhenUsed="0"/>
+    <w:lsdException w:name="Medium List 1 Accent 3" w:semiHidden="0" w:uiPriority="65" w:unhideWhenUsed="0"/>
+    <w:lsdException w:name="Medium List 2 Accent 3" w:semiHidden="0" w:uiPriority="66" w:unhideWhenUsed="0"/>
+    <w:lsdException w:name="Medium Grid 1 Accent 3" w:semiHidden="0" w:uiPriority="67" w:unhideWhenUsed="0"/>
+    <w:lsdException w:name="Medium Grid 2 Accent 3" w:semiHidden="0" w:uiPriority="68" w:unhideWhenUsed="0"/>
+    <w:lsdException w:name="Medium Grid 3 Accent 3" w:semiHidden="0" w:uiPriority="69" w:unhideWhenUsed="0"/>
+    <w:lsdException w:name="Dark List Accent 3" w:semiHidden="0" w:uiPriority="70" w:unhideWhenUsed="0"/>
+    <w:lsdException w:name="Colorful Shading Accent 3" w:semiHidden="0" w:uiPriority="71" w:unhideWhenUsed="0"/>
+    <w:lsdException w:name="Colorful List Accent 3" w:semiHidden="0" w:uiPriority="72" w:unhideWhenUsed="0"/>
+    <w:lsdException w:name="Colorful Grid Accent 3" w:semiHidden="0" w:uiPriority="73" w:unhideWhenUsed="0"/>
+    <w:lsdException w:name="Light Shading Accent 4" w:semiHidden="0" w:uiPriority="60" w:unhideWhenUsed="0"/>
+    <w:lsdException w:name="Light List Accent 4" w:semiHidden="0" w:uiPriority="61" w:unhideWhenUsed="0"/>
+    <w:lsdException w:name="Light Grid Accent 4" w:semiHidden="0" w:uiPriority="62" w:unhideWhenUsed="0"/>
+    <w:lsdException w:name="Medium Shading 1 Accent 4" w:semiHidden="0" w:uiPriority="63" w:unhideWhenUsed="0"/>
+    <w:lsdException w:name="Medium Shading 2 Accent 4" w:semiHidden="0" w:uiPriority="64" w:unhideWhenUsed="0"/>
+    <w:lsdException w:name="Medium List 1 Accent 4" w:semiHidden="0" w:uiPriority="65" w:unhideWhenUsed="0"/>
+    <w:lsdException w:name="Medium List 2 Accent 4" w:semiHidden="0" w:uiPriority="66" w:unhideWhenUsed="0"/>
+    <w:lsdException w:name="Medium Grid 1 Accent 4" w:semiHidden="0" w:uiPriority="67" w:unhideWhenUsed="0"/>
+    <w:lsdException w:name="Medium Grid 2 Accent 4" w:semiHidden="0" w:uiPriority="68" w:unhideWhenUsed="0"/>
+    <w:lsdException w:name="Medium Grid 3 Accent 4" w:semiHidden="0" w:uiPriority="69" w:unhideWhenUsed="0"/>
+    <w:lsdException w:name="Dark List Accent 4" w:semiHidden="0" w:uiPriority="70" w:unhideWhenUsed="0"/>
+    <w:lsdException w:name="Colorful Shading Accent 4" w:semiHidden="0" w:uiPriority="71" w:unhideWhenUsed="0"/>
+    <w:lsdException w:name="Colorful List Accent 4" w:semiHidden="0" w:uiPriority="72" w:unhideWhenUsed="0"/>
+    <w:lsdException w:name="Colorful Grid Accent 4" w:semiHidden="0" w:uiPriority="73" w:unhideWhenUsed="0"/>
+    <w:lsdException w:name="Light Shading Accent 5" w:semiHidden="0" w:uiPriority="60" w:unhideWhenUsed="0"/>
+    <w:lsdException w:name="Light List Accent 5" w:semiHidden="0" w:uiPriority="61" w:unhideWhenUsed="0"/>
+    <w:lsdException w:name="Light Grid Accent 5" w:semiHidden="0" w:uiPriority="62" w:unhideWhenUsed="0"/>
+    <w:lsdException w:name="Medium Shading 1 Accent 5" w:semiHidden="0" w:uiPriority="63" w:unhideWhenUsed="0"/>
+    <w:lsdException w:name="Medium Shading 2 Accent 5" w:semiHidden="0" w:uiPriority="64" w:unhideWhenUsed="0"/>
+    <w:lsdException w:name="Medium List 1 Accent 5" w:semiHidden="0" w:uiPriority="65" w:unhideWhenUsed="0"/>
+    <w:lsdException w:name="Medium List 2 Accent 5" w:semiHidden="0" w:uiPriority="66" w:unhideWhenUsed="0"/>
+    <w:lsdException w:name="Medium Grid 1 Accent 5" w:semiHidden="0" w:uiPriority="67" w:unhideWhenUsed="0"/>
+    <w:lsdException w:name="Medium Grid 2 Accent 5" w:semiHidden="0" w:uiPriority="68" w:unhideWhenUsed="0"/>
+    <w:lsdException w:name="Medium Grid 3 Accent 5" w:semiHidden="0" w:uiPriority="69" w:unhideWhenUsed="0"/>
+    <w:lsdException w:name="Dark List Accent 5" w:semiHidden="0" w:uiPriority="70" w:unhideWhenUsed="0"/>
+    <w:lsdException w:name="Colorful Shading Accent 5" w:semiHidden="0" w:uiPriority="71" w:unhideWhenUsed="0"/>
+    <w:lsdException w:name="Colorful List Accent 5" w:semiHidden="0" w:uiPriority="72" w:unhideWhenUsed="0"/>
+    <w:lsdException w:name="Colorful Grid Accent 5" w:semiHidden="0" w:uiPriority="73" w:unhideWhenUsed="0"/>
+    <w:lsdException w:name="Light Shading Accent 6" w:semiHidden="0" w:uiPriority="60" w:unhideWhenUsed="0"/>
+    <w:lsdException w:name="Light List Accent 6" w:semiHidden="0" w:uiPriority="61" w:unhideWhenUsed="0"/>
+    <w:lsdException w:name="Light Grid Accent 6" w:semiHidden="0" w:uiPriority="62" w:unhideWhenUsed="0"/>
+    <w:lsdException w:name="Medium Shading 1 Accent 6" w:semiHidden="0" w:uiPriority="63" w:unhideWhenUsed="0"/>
+    <w:lsdException w:name="Medium Shading 2 Accent 6" w:semiHidden="0" w:uiPriority="64" w:unhideWhenUsed="0"/>
+    <w:lsdException w:name="Medium List 1 Accent 6" w:semiHidden="0" w:uiPriority="65" w:unhideWhenUsed="0"/>
+    <w:lsdException w:name="Medium List 2 Accent 6" w:semiHidden="0" w:uiPriority="66" w:unhideWhenUsed="0"/>
+    <w:lsdException w:name="Medium Grid 1 Accent 6" w:semiHidden="0" w:uiPriority="67" w:unhideWhenUsed="0"/>
+    <w:lsdException w:name="Medium Grid 2 Accent 6" w:semiHidden="0" w:uiPriority="68" w:unhideWhenUsed="0"/>
+    <w:lsdException w:name="Medium Grid 3 Accent 6" w:semiHidden="0" w:uiPriority="69" w:unhideWhenUsed="0"/>
+    <w:lsdException w:name="Dark List Accent 6" w:semiHidden="0" w:uiPriority="70" w:unhideWhenUsed="0"/>
+    <w:lsdException w:name="Colorful Shading Accent 6" w:semiHidden="0" w:uiPriority="71" w:unhideWhenUsed="0"/>
+    <w:lsdException w:name="Colorful List Accent 6" w:semiHidden="0" w:uiPriority="72" w:unhideWhenUsed="0"/>
+    <w:lsdException w:name="Colorful Grid Accent 6" w:semiHidden="0" w:uiPriority="73" w:unhideWhenUsed="0"/>
+    <w:lsdException w:name="Subtle Emphasis" w:semiHidden="0" w:uiPriority="19" w:unhideWhenUsed="0" w:qFormat="1"/>
+    <w:lsdException w:name="Intense Emphasis" w:semiHidden="0" w:uiPriority="21" w:unhideWhenUsed="0" w:qFormat="1"/>
+    <w:lsdException w:name="Subtle Reference" w:semiHidden="0" w:uiPriority="31" w:unhideWhenUsed="0" w:qFormat="1"/>
+    <w:lsdException w:name="Intense Reference" w:semiHidden="0" w:uiPriority="32" w:unhideWhenUsed="0" w:qFormat="1"/>
+    <w:lsdException w:name="Book Title" w:semiHidden="0" w:uiPriority="33" w:unhideWhenUsed="0" w:qFormat="1"/>
+    <w:lsdException w:name="Bibliography" w:uiPriority="37"/>
+    <w:lsdException w:name="TOC Heading" w:uiPriority="39" w:qFormat="1"/>
   </w:latentStyles>
   <w:style w:type="paragraph" w:default="1" w:styleId="Normal">
     <w:name w:val="Normal"/>
@@ -9336,6 +10133,7 @@
       <w:spacing w:after="0" w:line="240" w:lineRule="auto"/>
     </w:pPr>
     <w:tblPr>
+      <w:tblInd w:w="0" w:type="dxa"/>
       <w:tblBorders>
         <w:top w:val="single" w:sz="4" w:space="0" w:color="auto"/>
         <w:left w:val="single" w:sz="4" w:space="0" w:color="auto"/>
@@ -9344,7 +10142,300 @@
         <w:insideH w:val="single" w:sz="4" w:space="0" w:color="auto"/>
         <w:insideV w:val="single" w:sz="4" w:space="0" w:color="auto"/>
       </w:tblBorders>
+      <w:tblCellMar>
+        <w:top w:w="0" w:type="dxa"/>
+        <w:left w:w="108" w:type="dxa"/>
+        <w:bottom w:w="0" w:type="dxa"/>
+        <w:right w:w="108" w:type="dxa"/>
+      </w:tblCellMar>
     </w:tblPr>
+  </w:style>
+  <w:style w:type="paragraph" w:styleId="BalloonText">
+    <w:name w:val="Balloon Text"/>
+    <w:basedOn w:val="Normal"/>
+    <w:link w:val="BalloonTextChar"/>
+    <w:uiPriority w:val="99"/>
+    <w:semiHidden/>
+    <w:unhideWhenUsed/>
+    <w:rsid w:val="00037814"/>
+    <w:pPr>
+      <w:spacing w:after="0" w:line="240" w:lineRule="auto"/>
+    </w:pPr>
+    <w:rPr>
+      <w:rFonts w:ascii="Tahoma" w:hAnsi="Tahoma" w:cs="Tahoma"/>
+      <w:sz w:val="16"/>
+      <w:szCs w:val="16"/>
+    </w:rPr>
+  </w:style>
+  <w:style w:type="character" w:customStyle="1" w:styleId="BalloonTextChar">
+    <w:name w:val="Balloon Text Char"/>
+    <w:basedOn w:val="DefaultParagraphFont"/>
+    <w:link w:val="BalloonText"/>
+    <w:uiPriority w:val="99"/>
+    <w:semiHidden/>
+    <w:rsid w:val="00037814"/>
+    <w:rPr>
+      <w:rFonts w:ascii="Tahoma" w:hAnsi="Tahoma" w:cs="Tahoma"/>
+      <w:sz w:val="16"/>
+      <w:szCs w:val="16"/>
+    </w:rPr>
+  </w:style>
+</w:styles>
+</file>
+
+<file path=word/stylesWithEffects.xml><?xml version="1.0" encoding="utf-8"?>
+<w:styles xmlns:wpc="http://schemas.microsoft.com/office/word/2010/wordprocessingCanvas" xmlns:mc="http://schemas.openxmlformats.org/markup-compatibility/2006" xmlns:o="urn:schemas-microsoft-com:office:office" xmlns:r="http://schemas.openxmlformats.org/officeDocument/2006/relationships" xmlns:m="http://schemas.openxmlformats.org/officeDocument/2006/math" xmlns:v="urn:schemas-microsoft-com:vml" xmlns:wp14="http://schemas.microsoft.com/office/word/2010/wordprocessingDrawing" xmlns:wp="http://schemas.openxmlformats.org/drawingml/2006/wordprocessingDrawing" xmlns:w10="urn:schemas-microsoft-com:office:word" xmlns:w="http://schemas.openxmlformats.org/wordprocessingml/2006/main" xmlns:w14="http://schemas.microsoft.com/office/word/2010/wordml" xmlns:wpg="http://schemas.microsoft.com/office/word/2010/wordprocessingGroup" xmlns:wpi="http://schemas.microsoft.com/office/word/2010/wordprocessingInk" xmlns:wne="http://schemas.microsoft.com/office/word/2006/wordml" xmlns:wps="http://schemas.microsoft.com/office/word/2010/wordprocessingShape" mc:Ignorable="w14 wp14">
+  <w:docDefaults>
+    <w:rPrDefault>
+      <w:rPr>
+        <w:rFonts w:asciiTheme="minorHAnsi" w:eastAsiaTheme="minorHAnsi" w:hAnsiTheme="minorHAnsi" w:cstheme="minorBidi"/>
+        <w:sz w:val="22"/>
+        <w:szCs w:val="22"/>
+        <w:lang w:val="en-US" w:eastAsia="en-US" w:bidi="ar-SA"/>
+      </w:rPr>
+    </w:rPrDefault>
+    <w:pPrDefault>
+      <w:pPr>
+        <w:spacing w:after="160" w:line="259" w:lineRule="auto"/>
+      </w:pPr>
+    </w:pPrDefault>
+  </w:docDefaults>
+  <w:latentStyles w:defLockedState="0" w:defUIPriority="99" w:defSemiHidden="1" w:defUnhideWhenUsed="1" w:defQFormat="0" w:count="267">
+    <w:lsdException w:name="Normal" w:semiHidden="0" w:uiPriority="0" w:unhideWhenUsed="0" w:qFormat="1"/>
+    <w:lsdException w:name="heading 1" w:semiHidden="0" w:uiPriority="9" w:unhideWhenUsed="0" w:qFormat="1"/>
+    <w:lsdException w:name="heading 2" w:uiPriority="9" w:qFormat="1"/>
+    <w:lsdException w:name="heading 3" w:uiPriority="9" w:qFormat="1"/>
+    <w:lsdException w:name="heading 4" w:uiPriority="9" w:qFormat="1"/>
+    <w:lsdException w:name="heading 5" w:uiPriority="9" w:qFormat="1"/>
+    <w:lsdException w:name="heading 6" w:uiPriority="9" w:qFormat="1"/>
+    <w:lsdException w:name="heading 7" w:uiPriority="9" w:qFormat="1"/>
+    <w:lsdException w:name="heading 8" w:uiPriority="9" w:qFormat="1"/>
+    <w:lsdException w:name="heading 9" w:uiPriority="9" w:qFormat="1"/>
+    <w:lsdException w:name="toc 1" w:uiPriority="39"/>
+    <w:lsdException w:name="toc 2" w:uiPriority="39"/>
+    <w:lsdException w:name="toc 3" w:uiPriority="39"/>
+    <w:lsdException w:name="toc 4" w:uiPriority="39"/>
+    <w:lsdException w:name="toc 5" w:uiPriority="39"/>
+    <w:lsdException w:name="toc 6" w:uiPriority="39"/>
+    <w:lsdException w:name="toc 7" w:uiPriority="39"/>
+    <w:lsdException w:name="toc 8" w:uiPriority="39"/>
+    <w:lsdException w:name="toc 9" w:uiPriority="39"/>
+    <w:lsdException w:name="caption" w:uiPriority="35" w:qFormat="1"/>
+    <w:lsdException w:name="Title" w:semiHidden="0" w:uiPriority="10" w:unhideWhenUsed="0" w:qFormat="1"/>
+    <w:lsdException w:name="Default Paragraph Font" w:uiPriority="1"/>
+    <w:lsdException w:name="Subtitle" w:semiHidden="0" w:uiPriority="11" w:unhideWhenUsed="0" w:qFormat="1"/>
+    <w:lsdException w:name="Strong" w:semiHidden="0" w:uiPriority="22" w:unhideWhenUsed="0" w:qFormat="1"/>
+    <w:lsdException w:name="Emphasis" w:semiHidden="0" w:uiPriority="20" w:unhideWhenUsed="0" w:qFormat="1"/>
+    <w:lsdException w:name="Table Grid" w:semiHidden="0" w:uiPriority="39" w:unhideWhenUsed="0"/>
+    <w:lsdException w:name="Placeholder Text" w:unhideWhenUsed="0"/>
+    <w:lsdException w:name="No Spacing" w:semiHidden="0" w:uiPriority="1" w:unhideWhenUsed="0" w:qFormat="1"/>
+    <w:lsdException w:name="Light Shading" w:semiHidden="0" w:uiPriority="60" w:unhideWhenUsed="0"/>
+    <w:lsdException w:name="Light List" w:semiHidden="0" w:uiPriority="61" w:unhideWhenUsed="0"/>
+    <w:lsdException w:name="Light Grid" w:semiHidden="0" w:uiPriority="62" w:unhideWhenUsed="0"/>
+    <w:lsdException w:name="Medium Shading 1" w:semiHidden="0" w:uiPriority="63" w:unhideWhenUsed="0"/>
+    <w:lsdException w:name="Medium Shading 2" w:semiHidden="0" w:uiPriority="64" w:unhideWhenUsed="0"/>
+    <w:lsdException w:name="Medium List 1" w:semiHidden="0" w:uiPriority="65" w:unhideWhenUsed="0"/>
+    <w:lsdException w:name="Medium List 2" w:semiHidden="0" w:uiPriority="66" w:unhideWhenUsed="0"/>
+    <w:lsdException w:name="Medium Grid 1" w:semiHidden="0" w:uiPriority="67" w:unhideWhenUsed="0"/>
+    <w:lsdException w:name="Medium Grid 2" w:semiHidden="0" w:uiPriority="68" w:unhideWhenUsed="0"/>
+    <w:lsdException w:name="Medium Grid 3" w:semiHidden="0" w:uiPriority="69" w:unhideWhenUsed="0"/>
+    <w:lsdException w:name="Dark List" w:semiHidden="0" w:uiPriority="70" w:unhideWhenUsed="0"/>
+    <w:lsdException w:name="Colorful Shading" w:semiHidden="0" w:uiPriority="71" w:unhideWhenUsed="0"/>
+    <w:lsdException w:name="Colorful List" w:semiHidden="0" w:uiPriority="72" w:unhideWhenUsed="0"/>
+    <w:lsdException w:name="Colorful Grid" w:semiHidden="0" w:uiPriority="73" w:unhideWhenUsed="0"/>
+    <w:lsdException w:name="Light Shading Accent 1" w:semiHidden="0" w:uiPriority="60" w:unhideWhenUsed="0"/>
+    <w:lsdException w:name="Light List Accent 1" w:semiHidden="0" w:uiPriority="61" w:unhideWhenUsed="0"/>
+    <w:lsdException w:name="Light Grid Accent 1" w:semiHidden="0" w:uiPriority="62" w:unhideWhenUsed="0"/>
+    <w:lsdException w:name="Medium Shading 1 Accent 1" w:semiHidden="0" w:uiPriority="63" w:unhideWhenUsed="0"/>
+    <w:lsdException w:name="Medium Shading 2 Accent 1" w:semiHidden="0" w:uiPriority="64" w:unhideWhenUsed="0"/>
+    <w:lsdException w:name="Medium List 1 Accent 1" w:semiHidden="0" w:uiPriority="65" w:unhideWhenUsed="0"/>
+    <w:lsdException w:name="Revision" w:unhideWhenUsed="0"/>
+    <w:lsdException w:name="List Paragraph" w:semiHidden="0" w:uiPriority="34" w:unhideWhenUsed="0" w:qFormat="1"/>
+    <w:lsdException w:name="Quote" w:semiHidden="0" w:uiPriority="29" w:unhideWhenUsed="0" w:qFormat="1"/>
+    <w:lsdException w:name="Intense Quote" w:semiHidden="0" w:uiPriority="30" w:unhideWhenUsed="0" w:qFormat="1"/>
+    <w:lsdException w:name="Medium List 2 Accent 1" w:semiHidden="0" w:uiPriority="66" w:unhideWhenUsed="0"/>
+    <w:lsdException w:name="Medium Grid 1 Accent 1" w:semiHidden="0" w:uiPriority="67" w:unhideWhenUsed="0"/>
+    <w:lsdException w:name="Medium Grid 2 Accent 1" w:semiHidden="0" w:uiPriority="68" w:unhideWhenUsed="0"/>
+    <w:lsdException w:name="Medium Grid 3 Accent 1" w:semiHidden="0" w:uiPriority="69" w:unhideWhenUsed="0"/>
+    <w:lsdException w:name="Dark List Accent 1" w:semiHidden="0" w:uiPriority="70" w:unhideWhenUsed="0"/>
+    <w:lsdException w:name="Colorful Shading Accent 1" w:semiHidden="0" w:uiPriority="71" w:unhideWhenUsed="0"/>
+    <w:lsdException w:name="Colorful List Accent 1" w:semiHidden="0" w:uiPriority="72" w:unhideWhenUsed="0"/>
+    <w:lsdException w:name="Colorful Grid Accent 1" w:semiHidden="0" w:uiPriority="73" w:unhideWhenUsed="0"/>
+    <w:lsdException w:name="Light Shading Accent 2" w:semiHidden="0" w:uiPriority="60" w:unhideWhenUsed="0"/>
+    <w:lsdException w:name="Light List Accent 2" w:semiHidden="0" w:uiPriority="61" w:unhideWhenUsed="0"/>
+    <w:lsdException w:name="Light Grid Accent 2" w:semiHidden="0" w:uiPriority="62" w:unhideWhenUsed="0"/>
+    <w:lsdException w:name="Medium Shading 1 Accent 2" w:semiHidden="0" w:uiPriority="63" w:unhideWhenUsed="0"/>
+    <w:lsdException w:name="Medium Shading 2 Accent 2" w:semiHidden="0" w:uiPriority="64" w:unhideWhenUsed="0"/>
+    <w:lsdException w:name="Medium List 1 Accent 2" w:semiHidden="0" w:uiPriority="65" w:unhideWhenUsed="0"/>
+    <w:lsdException w:name="Medium List 2 Accent 2" w:semiHidden="0" w:uiPriority="66" w:unhideWhenUsed="0"/>
+    <w:lsdException w:name="Medium Grid 1 Accent 2" w:semiHidden="0" w:uiPriority="67" w:unhideWhenUsed="0"/>
+    <w:lsdException w:name="Medium Grid 2 Accent 2" w:semiHidden="0" w:uiPriority="68" w:unhideWhenUsed="0"/>
+    <w:lsdException w:name="Medium Grid 3 Accent 2" w:semiHidden="0" w:uiPriority="69" w:unhideWhenUsed="0"/>
+    <w:lsdException w:name="Dark List Accent 2" w:semiHidden="0" w:uiPriority="70" w:unhideWhenUsed="0"/>
+    <w:lsdException w:name="Colorful Shading Accent 2" w:semiHidden="0" w:uiPriority="71" w:unhideWhenUsed="0"/>
+    <w:lsdException w:name="Colorful List Accent 2" w:semiHidden="0" w:uiPriority="72" w:unhideWhenUsed="0"/>
+    <w:lsdException w:name="Colorful Grid Accent 2" w:semiHidden="0" w:uiPriority="73" w:unhideWhenUsed="0"/>
+    <w:lsdException w:name="Light Shading Accent 3" w:semiHidden="0" w:uiPriority="60" w:unhideWhenUsed="0"/>
+    <w:lsdException w:name="Light List Accent 3" w:semiHidden="0" w:uiPriority="61" w:unhideWhenUsed="0"/>
+    <w:lsdException w:name="Light Grid Accent 3" w:semiHidden="0" w:uiPriority="62" w:unhideWhenUsed="0"/>
+    <w:lsdException w:name="Medium Shading 1 Accent 3" w:semiHidden="0" w:uiPriority="63" w:unhideWhenUsed="0"/>
+    <w:lsdException w:name="Medium Shading 2 Accent 3" w:semiHidden="0" w:uiPriority="64" w:unhideWhenUsed="0"/>
+    <w:lsdException w:name="Medium List 1 Accent 3" w:semiHidden="0" w:uiPriority="65" w:unhideWhenUsed="0"/>
+    <w:lsdException w:name="Medium List 2 Accent 3" w:semiHidden="0" w:uiPriority="66" w:unhideWhenUsed="0"/>
+    <w:lsdException w:name="Medium Grid 1 Accent 3" w:semiHidden="0" w:uiPriority="67" w:unhideWhenUsed="0"/>
+    <w:lsdException w:name="Medium Grid 2 Accent 3" w:semiHidden="0" w:uiPriority="68" w:unhideWhenUsed="0"/>
+    <w:lsdException w:name="Medium Grid 3 Accent 3" w:semiHidden="0" w:uiPriority="69" w:unhideWhenUsed="0"/>
+    <w:lsdException w:name="Dark List Accent 3" w:semiHidden="0" w:uiPriority="70" w:unhideWhenUsed="0"/>
+    <w:lsdException w:name="Colorful Shading Accent 3" w:semiHidden="0" w:uiPriority="71" w:unhideWhenUsed="0"/>
+    <w:lsdException w:name="Colorful List Accent 3" w:semiHidden="0" w:uiPriority="72" w:unhideWhenUsed="0"/>
+    <w:lsdException w:name="Colorful Grid Accent 3" w:semiHidden="0" w:uiPriority="73" w:unhideWhenUsed="0"/>
+    <w:lsdException w:name="Light Shading Accent 4" w:semiHidden="0" w:uiPriority="60" w:unhideWhenUsed="0"/>
+    <w:lsdException w:name="Light List Accent 4" w:semiHidden="0" w:uiPriority="61" w:unhideWhenUsed="0"/>
+    <w:lsdException w:name="Light Grid Accent 4" w:semiHidden="0" w:uiPriority="62" w:unhideWhenUsed="0"/>
+    <w:lsdException w:name="Medium Shading 1 Accent 4" w:semiHidden="0" w:uiPriority="63" w:unhideWhenUsed="0"/>
+    <w:lsdException w:name="Medium Shading 2 Accent 4" w:semiHidden="0" w:uiPriority="64" w:unhideWhenUsed="0"/>
+    <w:lsdException w:name="Medium List 1 Accent 4" w:semiHidden="0" w:uiPriority="65" w:unhideWhenUsed="0"/>
+    <w:lsdException w:name="Medium List 2 Accent 4" w:semiHidden="0" w:uiPriority="66" w:unhideWhenUsed="0"/>
+    <w:lsdException w:name="Medium Grid 1 Accent 4" w:semiHidden="0" w:uiPriority="67" w:unhideWhenUsed="0"/>
+    <w:lsdException w:name="Medium Grid 2 Accent 4" w:semiHidden="0" w:uiPriority="68" w:unhideWhenUsed="0"/>
+    <w:lsdException w:name="Medium Grid 3 Accent 4" w:semiHidden="0" w:uiPriority="69" w:unhideWhenUsed="0"/>
+    <w:lsdException w:name="Dark List Accent 4" w:semiHidden="0" w:uiPriority="70" w:unhideWhenUsed="0"/>
+    <w:lsdException w:name="Colorful Shading Accent 4" w:semiHidden="0" w:uiPriority="71" w:unhideWhenUsed="0"/>
+    <w:lsdException w:name="Colorful List Accent 4" w:semiHidden="0" w:uiPriority="72" w:unhideWhenUsed="0"/>
+    <w:lsdException w:name="Colorful Grid Accent 4" w:semiHidden="0" w:uiPriority="73" w:unhideWhenUsed="0"/>
+    <w:lsdException w:name="Light Shading Accent 5" w:semiHidden="0" w:uiPriority="60" w:unhideWhenUsed="0"/>
+    <w:lsdException w:name="Light List Accent 5" w:semiHidden="0" w:uiPriority="61" w:unhideWhenUsed="0"/>
+    <w:lsdException w:name="Light Grid Accent 5" w:semiHidden="0" w:uiPriority="62" w:unhideWhenUsed="0"/>
+    <w:lsdException w:name="Medium Shading 1 Accent 5" w:semiHidden="0" w:uiPriority="63" w:unhideWhenUsed="0"/>
+    <w:lsdException w:name="Medium Shading 2 Accent 5" w:semiHidden="0" w:uiPriority="64" w:unhideWhenUsed="0"/>
+    <w:lsdException w:name="Medium List 1 Accent 5" w:semiHidden="0" w:uiPriority="65" w:unhideWhenUsed="0"/>
+    <w:lsdException w:name="Medium List 2 Accent 5" w:semiHidden="0" w:uiPriority="66" w:unhideWhenUsed="0"/>
+    <w:lsdException w:name="Medium Grid 1 Accent 5" w:semiHidden="0" w:uiPriority="67" w:unhideWhenUsed="0"/>
+    <w:lsdException w:name="Medium Grid 2 Accent 5" w:semiHidden="0" w:uiPriority="68" w:unhideWhenUsed="0"/>
+    <w:lsdException w:name="Medium Grid 3 Accent 5" w:semiHidden="0" w:uiPriority="69" w:unhideWhenUsed="0"/>
+    <w:lsdException w:name="Dark List Accent 5" w:semiHidden="0" w:uiPriority="70" w:unhideWhenUsed="0"/>
+    <w:lsdException w:name="Colorful Shading Accent 5" w:semiHidden="0" w:uiPriority="71" w:unhideWhenUsed="0"/>
+    <w:lsdException w:name="Colorful List Accent 5" w:semiHidden="0" w:uiPriority="72" w:unhideWhenUsed="0"/>
+    <w:lsdException w:name="Colorful Grid Accent 5" w:semiHidden="0" w:uiPriority="73" w:unhideWhenUsed="0"/>
+    <w:lsdException w:name="Light Shading Accent 6" w:semiHidden="0" w:uiPriority="60" w:unhideWhenUsed="0"/>
+    <w:lsdException w:name="Light List Accent 6" w:semiHidden="0" w:uiPriority="61" w:unhideWhenUsed="0"/>
+    <w:lsdException w:name="Light Grid Accent 6" w:semiHidden="0" w:uiPriority="62" w:unhideWhenUsed="0"/>
+    <w:lsdException w:name="Medium Shading 1 Accent 6" w:semiHidden="0" w:uiPriority="63" w:unhideWhenUsed="0"/>
+    <w:lsdException w:name="Medium Shading 2 Accent 6" w:semiHidden="0" w:uiPriority="64" w:unhideWhenUsed="0"/>
+    <w:lsdException w:name="Medium List 1 Accent 6" w:semiHidden="0" w:uiPriority="65" w:unhideWhenUsed="0"/>
+    <w:lsdException w:name="Medium List 2 Accent 6" w:semiHidden="0" w:uiPriority="66" w:unhideWhenUsed="0"/>
+    <w:lsdException w:name="Medium Grid 1 Accent 6" w:semiHidden="0" w:uiPriority="67" w:unhideWhenUsed="0"/>
+    <w:lsdException w:name="Medium Grid 2 Accent 6" w:semiHidden="0" w:uiPriority="68" w:unhideWhenUsed="0"/>
+    <w:lsdException w:name="Medium Grid 3 Accent 6" w:semiHidden="0" w:uiPriority="69" w:unhideWhenUsed="0"/>
+    <w:lsdException w:name="Dark List Accent 6" w:semiHidden="0" w:uiPriority="70" w:unhideWhenUsed="0"/>
+    <w:lsdException w:name="Colorful Shading Accent 6" w:semiHidden="0" w:uiPriority="71" w:unhideWhenUsed="0"/>
+    <w:lsdException w:name="Colorful List Accent 6" w:semiHidden="0" w:uiPriority="72" w:unhideWhenUsed="0"/>
+    <w:lsdException w:name="Colorful Grid Accent 6" w:semiHidden="0" w:uiPriority="73" w:unhideWhenUsed="0"/>
+    <w:lsdException w:name="Subtle Emphasis" w:semiHidden="0" w:uiPriority="19" w:unhideWhenUsed="0" w:qFormat="1"/>
+    <w:lsdException w:name="Intense Emphasis" w:semiHidden="0" w:uiPriority="21" w:unhideWhenUsed="0" w:qFormat="1"/>
+    <w:lsdException w:name="Subtle Reference" w:semiHidden="0" w:uiPriority="31" w:unhideWhenUsed="0" w:qFormat="1"/>
+    <w:lsdException w:name="Intense Reference" w:semiHidden="0" w:uiPriority="32" w:unhideWhenUsed="0" w:qFormat="1"/>
+    <w:lsdException w:name="Book Title" w:semiHidden="0" w:uiPriority="33" w:unhideWhenUsed="0" w:qFormat="1"/>
+    <w:lsdException w:name="Bibliography" w:uiPriority="37"/>
+    <w:lsdException w:name="TOC Heading" w:uiPriority="39" w:qFormat="1"/>
+  </w:latentStyles>
+  <w:style w:type="paragraph" w:default="1" w:styleId="Normal">
+    <w:name w:val="Normal"/>
+    <w:qFormat/>
+  </w:style>
+  <w:style w:type="character" w:default="1" w:styleId="DefaultParagraphFont">
+    <w:name w:val="Default Paragraph Font"/>
+    <w:uiPriority w:val="1"/>
+    <w:semiHidden/>
+    <w:unhideWhenUsed/>
+  </w:style>
+  <w:style w:type="table" w:default="1" w:styleId="TableNormal">
+    <w:name w:val="Normal Table"/>
+    <w:uiPriority w:val="99"/>
+    <w:semiHidden/>
+    <w:unhideWhenUsed/>
+    <w:tblPr>
+      <w:tblInd w:w="0" w:type="dxa"/>
+      <w:tblCellMar>
+        <w:top w:w="0" w:type="dxa"/>
+        <w:left w:w="108" w:type="dxa"/>
+        <w:bottom w:w="0" w:type="dxa"/>
+        <w:right w:w="108" w:type="dxa"/>
+      </w:tblCellMar>
+    </w:tblPr>
+  </w:style>
+  <w:style w:type="numbering" w:default="1" w:styleId="NoList">
+    <w:name w:val="No List"/>
+    <w:uiPriority w:val="99"/>
+    <w:semiHidden/>
+    <w:unhideWhenUsed/>
+  </w:style>
+  <w:style w:type="paragraph" w:styleId="ListParagraph">
+    <w:name w:val="List Paragraph"/>
+    <w:basedOn w:val="Normal"/>
+    <w:uiPriority w:val="34"/>
+    <w:qFormat/>
+    <w:rsid w:val="00F022C2"/>
+    <w:pPr>
+      <w:ind w:left="720"/>
+      <w:contextualSpacing/>
+    </w:pPr>
+  </w:style>
+  <w:style w:type="table" w:styleId="TableGrid">
+    <w:name w:val="Table Grid"/>
+    <w:basedOn w:val="TableNormal"/>
+    <w:uiPriority w:val="39"/>
+    <w:rsid w:val="000D4087"/>
+    <w:pPr>
+      <w:spacing w:after="0" w:line="240" w:lineRule="auto"/>
+    </w:pPr>
+    <w:tblPr>
+      <w:tblInd w:w="0" w:type="dxa"/>
+      <w:tblBorders>
+        <w:top w:val="single" w:sz="4" w:space="0" w:color="auto"/>
+        <w:left w:val="single" w:sz="4" w:space="0" w:color="auto"/>
+        <w:bottom w:val="single" w:sz="4" w:space="0" w:color="auto"/>
+        <w:right w:val="single" w:sz="4" w:space="0" w:color="auto"/>
+        <w:insideH w:val="single" w:sz="4" w:space="0" w:color="auto"/>
+        <w:insideV w:val="single" w:sz="4" w:space="0" w:color="auto"/>
+      </w:tblBorders>
+      <w:tblCellMar>
+        <w:top w:w="0" w:type="dxa"/>
+        <w:left w:w="108" w:type="dxa"/>
+        <w:bottom w:w="0" w:type="dxa"/>
+        <w:right w:w="108" w:type="dxa"/>
+      </w:tblCellMar>
+    </w:tblPr>
+  </w:style>
+  <w:style w:type="paragraph" w:styleId="BalloonText">
+    <w:name w:val="Balloon Text"/>
+    <w:basedOn w:val="Normal"/>
+    <w:link w:val="BalloonTextChar"/>
+    <w:uiPriority w:val="99"/>
+    <w:semiHidden/>
+    <w:unhideWhenUsed/>
+    <w:rsid w:val="00037814"/>
+    <w:pPr>
+      <w:spacing w:after="0" w:line="240" w:lineRule="auto"/>
+    </w:pPr>
+    <w:rPr>
+      <w:rFonts w:ascii="Tahoma" w:hAnsi="Tahoma" w:cs="Tahoma"/>
+      <w:sz w:val="16"/>
+      <w:szCs w:val="16"/>
+    </w:rPr>
+  </w:style>
+  <w:style w:type="character" w:customStyle="1" w:styleId="BalloonTextChar">
+    <w:name w:val="Balloon Text Char"/>
+    <w:basedOn w:val="DefaultParagraphFont"/>
+    <w:link w:val="BalloonText"/>
+    <w:uiPriority w:val="99"/>
+    <w:semiHidden/>
+    <w:rsid w:val="00037814"/>
+    <w:rPr>
+      <w:rFonts w:ascii="Tahoma" w:hAnsi="Tahoma" w:cs="Tahoma"/>
+      <w:sz w:val="16"/>
+      <w:szCs w:val="16"/>
+    </w:rPr>
   </w:style>
 </w:styles>
 </file>
@@ -9392,7 +10483,7 @@
     </a:clrScheme>
     <a:fontScheme name="Office">
       <a:majorFont>
-        <a:latin typeface="Calibri Light" panose="020F0302020204030204"/>
+        <a:latin typeface="Calibri Light"/>
         <a:ea typeface=""/>
         <a:cs typeface=""/>
         <a:font script="Jpan" typeface="游ゴシック Light"/>
@@ -9444,7 +10535,7 @@
         <a:font script="Tfng" typeface="Ebrima"/>
       </a:majorFont>
       <a:minorFont>
-        <a:latin typeface="Calibri" panose="020F0502020204030204"/>
+        <a:latin typeface="Calibri"/>
         <a:ea typeface=""/>
         <a:cs typeface=""/>
         <a:font script="Jpan" typeface="游明朝"/>
@@ -9638,7 +10729,7 @@
   <a:extraClrSchemeLst/>
   <a:extLst>
     <a:ext uri="{05A4C25C-085E-4340-85A3-A5531E510DB2}">
-      <thm15:themeFamily xmlns:thm15="http://schemas.microsoft.com/office/thememl/2012/main" name="Office Theme" id="{62F939B6-93AF-4DB8-9C6B-D6C7DFDC589F}" vid="{4A3C46E8-61CC-4603-A589-7422A47A8E4A}"/>
+      <thm15:themeFamily xmlns:thm15="http://schemas.microsoft.com/office/thememl/2012/main" xmlns="" name="Office Theme" id="{62F939B6-93AF-4DB8-9C6B-D6C7DFDC589F}" vid="{4A3C46E8-61CC-4603-A589-7422A47A8E4A}"/>
     </a:ext>
   </a:extLst>
 </a:theme>

</xml_diff>